<commit_message>
finsihed readme and the doc outline
</commit_message>
<xml_diff>
--- a/Assets/Drag and Drop Puzzle Bugs.docx
+++ b/Assets/Drag and Drop Puzzle Bugs.docx
@@ -11,7 +11,7 @@
       </w:pPr>
       <w:r>
         <w:rPr>
-          <w:sz w:val="28"/>
+          <w:sz w:val="32"/>
         </w:rPr>
         <w:t xml:space="preserve">Drag and Drop Puzzle Bugs </w:t>
       </w:r>
@@ -31,6 +31,48 @@
       </w:r>
     </w:p>
     <w:p/>
+    <w:p>
+      <w:pPr>
+        <w:rPr>
+          <w:b/>
+          <w:sz w:val="28"/>
+        </w:rPr>
+      </w:pPr>
+      <w:r>
+        <w:rPr>
+          <w:b/>
+          <w:sz w:val="28"/>
+        </w:rPr>
+        <w:t>Dr</w:t>
+      </w:r>
+      <w:r>
+        <w:rPr>
+          <w:b/>
+          <w:sz w:val="28"/>
+        </w:rPr>
+        <w:t xml:space="preserve">op Zone </w:t>
+      </w:r>
+    </w:p>
+    <w:p>
+      <w:pPr>
+        <w:tabs>
+          <w:tab w:val="left" w:pos="7214"/>
+        </w:tabs>
+      </w:pPr>
+      <w:r>
+        <w:t>The user is able to drag an image into a box that already has an image</w:t>
+      </w:r>
+      <w:r>
+        <w:t>.</w:t>
+      </w:r>
+      <w:bookmarkStart w:id="0" w:name="_GoBack"/>
+      <w:bookmarkEnd w:id="0"/>
+    </w:p>
+    <w:p>
+      <w:r>
+        <w:t xml:space="preserve">To fix this </w:t>
+      </w:r>
+    </w:p>
     <w:p/>
     <w:p>
       <w:pPr>
@@ -48,36 +90,14 @@
       </w:r>
     </w:p>
     <w:p>
-      <w:pPr>
-        <w:rPr>
-          <w:sz w:val="28"/>
-        </w:rPr>
-      </w:pPr>
       <w:r>
-        <w:rPr>
-          <w:sz w:val="28"/>
-        </w:rPr>
-        <w:t>When a new puzzle is selected, the current images should disappear off the board</w:t>
-      </w:r>
-      <w:r>
-        <w:rPr>
-          <w:sz w:val="28"/>
-        </w:rPr>
-        <w:t>, so the new game can be played</w:t>
-      </w:r>
-      <w:r>
-        <w:rPr>
-          <w:sz w:val="28"/>
-        </w:rPr>
-        <w:t xml:space="preserve">. </w:t>
+        <w:t xml:space="preserve">When a new puzzle is selected, the current images should disappear off the board, so the new game can be played. </w:t>
       </w:r>
     </w:p>
     <w:p>
       <w:r>
         <w:t xml:space="preserve">To fix this issue I will try to </w:t>
       </w:r>
-      <w:bookmarkStart w:id="0" w:name="_GoBack"/>
-      <w:bookmarkEnd w:id="0"/>
     </w:p>
     <w:sectPr>
       <w:pgSz w:w="12240" w:h="15840"/>

</xml_diff>

<commit_message>
rewrote the brief, but still stuck with the sollutions to both bugs
</commit_message>
<xml_diff>
--- a/Assets/Drag and Drop Puzzle Bugs.docx
+++ b/Assets/Drag and Drop Puzzle Bugs.docx
@@ -6,97 +6,818 @@
       <w:pPr>
         <w:jc w:val="center"/>
         <w:rPr>
-          <w:sz w:val="28"/>
-        </w:rPr>
-      </w:pPr>
-      <w:r>
-        <w:rPr>
+          <w:rFonts w:asciiTheme="minorHAnsi" w:hAnsiTheme="minorHAnsi" w:cstheme="minorHAnsi"/>
+          <w:color w:val="000000" w:themeColor="text1"/>
           <w:sz w:val="32"/>
         </w:rPr>
+      </w:pPr>
+    </w:p>
+    <w:p>
+      <w:pPr>
+        <w:jc w:val="center"/>
+        <w:rPr>
+          <w:rFonts w:asciiTheme="minorHAnsi" w:hAnsiTheme="minorHAnsi" w:cstheme="minorHAnsi"/>
+          <w:color w:val="000000" w:themeColor="text1"/>
+          <w:sz w:val="32"/>
+        </w:rPr>
+      </w:pPr>
+    </w:p>
+    <w:p>
+      <w:pPr>
+        <w:jc w:val="center"/>
+        <w:rPr>
+          <w:rFonts w:asciiTheme="minorHAnsi" w:hAnsiTheme="minorHAnsi" w:cstheme="minorHAnsi"/>
+          <w:color w:val="000000" w:themeColor="text1"/>
+          <w:sz w:val="32"/>
+        </w:rPr>
+      </w:pPr>
+    </w:p>
+    <w:p>
+      <w:pPr>
+        <w:jc w:val="center"/>
+        <w:rPr>
+          <w:rFonts w:asciiTheme="minorHAnsi" w:hAnsiTheme="minorHAnsi" w:cstheme="minorHAnsi"/>
+          <w:color w:val="000000" w:themeColor="text1"/>
+          <w:sz w:val="32"/>
+        </w:rPr>
+      </w:pPr>
+    </w:p>
+    <w:p>
+      <w:pPr>
+        <w:jc w:val="center"/>
+        <w:rPr>
+          <w:rFonts w:asciiTheme="minorHAnsi" w:hAnsiTheme="minorHAnsi" w:cstheme="minorHAnsi"/>
+          <w:color w:val="000000" w:themeColor="text1"/>
+          <w:sz w:val="32"/>
+        </w:rPr>
+      </w:pPr>
+    </w:p>
+    <w:p>
+      <w:pPr>
+        <w:jc w:val="center"/>
+        <w:rPr>
+          <w:rFonts w:asciiTheme="minorHAnsi" w:hAnsiTheme="minorHAnsi" w:cstheme="minorHAnsi"/>
+          <w:color w:val="000000" w:themeColor="text1"/>
+          <w:sz w:val="32"/>
+        </w:rPr>
+      </w:pPr>
+    </w:p>
+    <w:p>
+      <w:pPr>
+        <w:jc w:val="center"/>
+        <w:rPr>
+          <w:rFonts w:asciiTheme="minorHAnsi" w:hAnsiTheme="minorHAnsi" w:cstheme="minorHAnsi"/>
+          <w:color w:val="000000" w:themeColor="text1"/>
+          <w:sz w:val="32"/>
+        </w:rPr>
+      </w:pPr>
+    </w:p>
+    <w:p>
+      <w:pPr>
+        <w:jc w:val="center"/>
+        <w:rPr>
+          <w:rFonts w:asciiTheme="minorHAnsi" w:hAnsiTheme="minorHAnsi" w:cstheme="minorHAnsi"/>
+          <w:color w:val="000000" w:themeColor="text1"/>
+          <w:sz w:val="32"/>
+        </w:rPr>
+      </w:pPr>
+    </w:p>
+    <w:p>
+      <w:pPr>
+        <w:jc w:val="center"/>
+        <w:rPr>
+          <w:rFonts w:asciiTheme="minorHAnsi" w:hAnsiTheme="minorHAnsi" w:cstheme="minorHAnsi"/>
+          <w:color w:val="000000" w:themeColor="text1"/>
+          <w:sz w:val="32"/>
+        </w:rPr>
+      </w:pPr>
+    </w:p>
+    <w:p>
+      <w:pPr>
+        <w:jc w:val="center"/>
+        <w:rPr>
+          <w:rFonts w:asciiTheme="minorHAnsi" w:hAnsiTheme="minorHAnsi" w:cstheme="minorHAnsi"/>
+          <w:color w:val="000000" w:themeColor="text1"/>
+          <w:sz w:val="32"/>
+        </w:rPr>
+      </w:pPr>
+    </w:p>
+    <w:p>
+      <w:pPr>
+        <w:rPr>
+          <w:rFonts w:asciiTheme="minorHAnsi" w:hAnsiTheme="minorHAnsi" w:cstheme="minorHAnsi"/>
+          <w:color w:val="000000" w:themeColor="text1"/>
+          <w:sz w:val="32"/>
+        </w:rPr>
+      </w:pPr>
+    </w:p>
+    <w:p>
+      <w:pPr>
+        <w:rPr>
+          <w:rFonts w:asciiTheme="minorHAnsi" w:hAnsiTheme="minorHAnsi" w:cstheme="minorHAnsi"/>
+          <w:color w:val="000000" w:themeColor="text1"/>
+          <w:sz w:val="32"/>
+        </w:rPr>
+      </w:pPr>
+    </w:p>
+    <w:p>
+      <w:pPr>
+        <w:jc w:val="center"/>
+        <w:rPr>
+          <w:rFonts w:asciiTheme="minorHAnsi" w:hAnsiTheme="minorHAnsi" w:cstheme="minorHAnsi"/>
+          <w:color w:val="000000" w:themeColor="text1"/>
+          <w:sz w:val="32"/>
+        </w:rPr>
+      </w:pPr>
+    </w:p>
+    <w:p>
+      <w:pPr>
+        <w:jc w:val="center"/>
+        <w:rPr>
+          <w:rFonts w:asciiTheme="minorHAnsi" w:hAnsiTheme="minorHAnsi" w:cstheme="minorHAnsi"/>
+          <w:color w:val="000000" w:themeColor="text1"/>
+          <w:sz w:val="32"/>
+        </w:rPr>
+      </w:pPr>
+    </w:p>
+    <w:p>
+      <w:pPr>
+        <w:jc w:val="center"/>
+        <w:rPr>
+          <w:rFonts w:asciiTheme="minorHAnsi" w:hAnsiTheme="minorHAnsi" w:cstheme="minorHAnsi"/>
+          <w:color w:val="000000" w:themeColor="text1"/>
+          <w:sz w:val="28"/>
+        </w:rPr>
+      </w:pPr>
+      <w:r>
+        <w:rPr>
+          <w:rFonts w:asciiTheme="minorHAnsi" w:hAnsiTheme="minorHAnsi" w:cstheme="minorHAnsi"/>
+          <w:color w:val="000000" w:themeColor="text1"/>
+          <w:sz w:val="28"/>
+        </w:rPr>
         <w:t xml:space="preserve">Drag and Drop Puzzle Bugs </w:t>
       </w:r>
-    </w:p>
-    <w:p>
-      <w:pPr>
-        <w:jc w:val="center"/>
-        <w:rPr>
-          <w:sz w:val="28"/>
-        </w:rPr>
-      </w:pPr>
-    </w:p>
-    <w:p>
-      <w:r>
+      <w:r>
+        <w:rPr>
+          <w:rFonts w:asciiTheme="minorHAnsi" w:hAnsiTheme="minorHAnsi" w:cstheme="minorHAnsi"/>
+          <w:color w:val="000000" w:themeColor="text1"/>
+          <w:sz w:val="28"/>
+        </w:rPr>
+        <w:t>Brief</w:t>
+      </w:r>
+    </w:p>
+    <w:p>
+      <w:pPr>
+        <w:jc w:val="center"/>
+        <w:rPr>
+          <w:rFonts w:asciiTheme="minorHAnsi" w:hAnsiTheme="minorHAnsi" w:cstheme="minorHAnsi"/>
+          <w:color w:val="000000" w:themeColor="text1"/>
+          <w:sz w:val="28"/>
+        </w:rPr>
+      </w:pPr>
+      <w:r>
+        <w:rPr>
+          <w:rFonts w:asciiTheme="minorHAnsi" w:hAnsiTheme="minorHAnsi" w:cstheme="minorHAnsi"/>
+          <w:color w:val="000000" w:themeColor="text1"/>
+          <w:sz w:val="28"/>
+        </w:rPr>
+        <w:t>Graham Vickers</w:t>
+      </w:r>
+    </w:p>
+    <w:p>
+      <w:pPr>
+        <w:jc w:val="center"/>
+        <w:rPr>
+          <w:rFonts w:asciiTheme="minorHAnsi" w:hAnsiTheme="minorHAnsi" w:cstheme="minorHAnsi"/>
+          <w:color w:val="000000" w:themeColor="text1"/>
+          <w:sz w:val="28"/>
+        </w:rPr>
+      </w:pPr>
+      <w:r>
+        <w:rPr>
+          <w:rFonts w:asciiTheme="minorHAnsi" w:hAnsiTheme="minorHAnsi" w:cstheme="minorHAnsi"/>
+          <w:color w:val="000000" w:themeColor="text1"/>
+          <w:sz w:val="28"/>
+        </w:rPr>
+        <w:t>MMED 1055</w:t>
+      </w:r>
+    </w:p>
+    <w:p>
+      <w:pPr>
+        <w:tabs>
+          <w:tab w:val="left" w:pos="4121"/>
+          <w:tab w:val="center" w:pos="5400"/>
+        </w:tabs>
+        <w:jc w:val="center"/>
+        <w:rPr>
+          <w:rFonts w:asciiTheme="minorHAnsi" w:hAnsiTheme="minorHAnsi" w:cstheme="minorHAnsi"/>
+          <w:color w:val="000000" w:themeColor="text1"/>
+          <w:sz w:val="22"/>
+        </w:rPr>
+      </w:pPr>
+      <w:r>
+        <w:rPr>
+          <w:rFonts w:asciiTheme="minorHAnsi" w:hAnsiTheme="minorHAnsi" w:cstheme="minorHAnsi"/>
+          <w:color w:val="000000" w:themeColor="text1"/>
+          <w:spacing w:val="3"/>
+          <w:sz w:val="28"/>
+          <w:szCs w:val="29"/>
+          <w:shd w:val="clear" w:color="auto" w:fill="FFFFFF"/>
+        </w:rPr>
+        <w:t>Trevor Van Rys</w:t>
+      </w:r>
+    </w:p>
+    <w:p>
+      <w:pPr>
+        <w:jc w:val="center"/>
+        <w:rPr>
+          <w:rFonts w:asciiTheme="minorHAnsi" w:hAnsiTheme="minorHAnsi" w:cstheme="minorHAnsi"/>
+          <w:color w:val="000000" w:themeColor="text1"/>
+        </w:rPr>
+      </w:pPr>
+    </w:p>
+    <w:p>
+      <w:pPr>
+        <w:jc w:val="center"/>
+        <w:rPr>
+          <w:rFonts w:asciiTheme="minorHAnsi" w:hAnsiTheme="minorHAnsi" w:cstheme="minorHAnsi"/>
+          <w:color w:val="000000" w:themeColor="text1"/>
+          <w:sz w:val="28"/>
+        </w:rPr>
+      </w:pPr>
+    </w:p>
+    <w:p>
+      <w:pPr>
+        <w:jc w:val="center"/>
+        <w:rPr>
+          <w:rFonts w:asciiTheme="minorHAnsi" w:hAnsiTheme="minorHAnsi" w:cstheme="minorHAnsi"/>
+          <w:color w:val="000000" w:themeColor="text1"/>
+          <w:sz w:val="28"/>
+        </w:rPr>
+      </w:pPr>
+    </w:p>
+    <w:p>
+      <w:pPr>
+        <w:jc w:val="center"/>
+        <w:rPr>
+          <w:rFonts w:asciiTheme="minorHAnsi" w:hAnsiTheme="minorHAnsi" w:cstheme="minorHAnsi"/>
+          <w:color w:val="000000" w:themeColor="text1"/>
+          <w:sz w:val="28"/>
+        </w:rPr>
+      </w:pPr>
+    </w:p>
+    <w:p>
+      <w:pPr>
+        <w:jc w:val="center"/>
+        <w:rPr>
+          <w:rFonts w:asciiTheme="minorHAnsi" w:hAnsiTheme="minorHAnsi" w:cstheme="minorHAnsi"/>
+          <w:color w:val="000000" w:themeColor="text1"/>
+          <w:sz w:val="28"/>
+        </w:rPr>
+      </w:pPr>
+    </w:p>
+    <w:p>
+      <w:pPr>
+        <w:jc w:val="center"/>
+        <w:rPr>
+          <w:rFonts w:asciiTheme="minorHAnsi" w:hAnsiTheme="minorHAnsi" w:cstheme="minorHAnsi"/>
+          <w:color w:val="000000" w:themeColor="text1"/>
+          <w:sz w:val="28"/>
+        </w:rPr>
+      </w:pPr>
+    </w:p>
+    <w:p>
+      <w:pPr>
+        <w:jc w:val="center"/>
+        <w:rPr>
+          <w:rFonts w:asciiTheme="minorHAnsi" w:hAnsiTheme="minorHAnsi" w:cstheme="minorHAnsi"/>
+          <w:color w:val="000000" w:themeColor="text1"/>
+          <w:sz w:val="28"/>
+        </w:rPr>
+      </w:pPr>
+    </w:p>
+    <w:p>
+      <w:pPr>
+        <w:jc w:val="center"/>
+        <w:rPr>
+          <w:rFonts w:asciiTheme="minorHAnsi" w:hAnsiTheme="minorHAnsi" w:cstheme="minorHAnsi"/>
+          <w:color w:val="000000" w:themeColor="text1"/>
+          <w:sz w:val="28"/>
+        </w:rPr>
+      </w:pPr>
+    </w:p>
+    <w:p>
+      <w:pPr>
+        <w:jc w:val="center"/>
+        <w:rPr>
+          <w:rFonts w:asciiTheme="minorHAnsi" w:hAnsiTheme="minorHAnsi" w:cstheme="minorHAnsi"/>
+          <w:color w:val="000000" w:themeColor="text1"/>
+          <w:sz w:val="28"/>
+        </w:rPr>
+      </w:pPr>
+    </w:p>
+    <w:p>
+      <w:pPr>
+        <w:jc w:val="center"/>
+        <w:rPr>
+          <w:rFonts w:asciiTheme="minorHAnsi" w:hAnsiTheme="minorHAnsi" w:cstheme="minorHAnsi"/>
+          <w:color w:val="000000" w:themeColor="text1"/>
+          <w:sz w:val="28"/>
+        </w:rPr>
+      </w:pPr>
+    </w:p>
+    <w:p>
+      <w:pPr>
+        <w:jc w:val="center"/>
+        <w:rPr>
+          <w:rFonts w:asciiTheme="minorHAnsi" w:hAnsiTheme="minorHAnsi" w:cstheme="minorHAnsi"/>
+          <w:color w:val="000000" w:themeColor="text1"/>
+          <w:sz w:val="28"/>
+        </w:rPr>
+      </w:pPr>
+    </w:p>
+    <w:p>
+      <w:pPr>
+        <w:jc w:val="center"/>
+        <w:rPr>
+          <w:rFonts w:asciiTheme="minorHAnsi" w:hAnsiTheme="minorHAnsi" w:cstheme="minorHAnsi"/>
+          <w:color w:val="000000" w:themeColor="text1"/>
+          <w:sz w:val="28"/>
+        </w:rPr>
+      </w:pPr>
+    </w:p>
+    <w:p>
+      <w:pPr>
+        <w:jc w:val="center"/>
+        <w:rPr>
+          <w:rFonts w:asciiTheme="minorHAnsi" w:hAnsiTheme="minorHAnsi" w:cstheme="minorHAnsi"/>
+          <w:color w:val="000000" w:themeColor="text1"/>
+          <w:sz w:val="28"/>
+        </w:rPr>
+      </w:pPr>
+    </w:p>
+    <w:p>
+      <w:pPr>
+        <w:jc w:val="center"/>
+        <w:rPr>
+          <w:rFonts w:asciiTheme="minorHAnsi" w:hAnsiTheme="minorHAnsi" w:cstheme="minorHAnsi"/>
+          <w:color w:val="000000" w:themeColor="text1"/>
+          <w:sz w:val="28"/>
+        </w:rPr>
+      </w:pPr>
+    </w:p>
+    <w:p>
+      <w:pPr>
+        <w:jc w:val="center"/>
+        <w:rPr>
+          <w:rFonts w:asciiTheme="minorHAnsi" w:hAnsiTheme="minorHAnsi" w:cstheme="minorHAnsi"/>
+          <w:color w:val="000000" w:themeColor="text1"/>
+          <w:sz w:val="28"/>
+        </w:rPr>
+      </w:pPr>
+    </w:p>
+    <w:p>
+      <w:pPr>
+        <w:rPr>
+          <w:rFonts w:asciiTheme="minorHAnsi" w:hAnsiTheme="minorHAnsi" w:cstheme="minorHAnsi"/>
+          <w:color w:val="000000" w:themeColor="text1"/>
+          <w:sz w:val="28"/>
+        </w:rPr>
+      </w:pPr>
+    </w:p>
+    <w:p>
+      <w:pPr>
+        <w:jc w:val="center"/>
+        <w:rPr>
+          <w:rFonts w:asciiTheme="minorHAnsi" w:hAnsiTheme="minorHAnsi" w:cstheme="minorHAnsi"/>
+          <w:color w:val="000000" w:themeColor="text1"/>
+          <w:sz w:val="28"/>
+        </w:rPr>
+      </w:pPr>
+    </w:p>
+    <w:p>
+      <w:pPr>
+        <w:rPr>
+          <w:rFonts w:asciiTheme="minorHAnsi" w:hAnsiTheme="minorHAnsi" w:cstheme="minorHAnsi"/>
+          <w:color w:val="000000" w:themeColor="text1"/>
+        </w:rPr>
+      </w:pPr>
+      <w:r>
+        <w:rPr>
+          <w:rFonts w:asciiTheme="minorHAnsi" w:hAnsiTheme="minorHAnsi" w:cstheme="minorHAnsi"/>
+          <w:color w:val="000000" w:themeColor="text1"/>
+        </w:rPr>
+        <w:lastRenderedPageBreak/>
         <w:tab/>
-        <w:t xml:space="preserve">This is my written plan of the current bugs that need to be fixed and how I plan to solve those bugs. Below I will list the bugs and the solutions to them. </w:t>
-      </w:r>
-    </w:p>
-    <w:p/>
-    <w:p>
-      <w:pPr>
-        <w:rPr>
-          <w:b/>
-          <w:sz w:val="28"/>
-        </w:rPr>
-      </w:pPr>
-      <w:r>
-        <w:rPr>
-          <w:b/>
-          <w:sz w:val="28"/>
-        </w:rPr>
-        <w:t>Dr</w:t>
-      </w:r>
-      <w:r>
-        <w:rPr>
-          <w:b/>
-          <w:sz w:val="28"/>
-        </w:rPr>
-        <w:t xml:space="preserve">op Zone </w:t>
-      </w:r>
-    </w:p>
-    <w:p>
-      <w:pPr>
-        <w:tabs>
-          <w:tab w:val="left" w:pos="7214"/>
-        </w:tabs>
-      </w:pPr>
-      <w:r>
-        <w:t>The user is able to drag an image into a box that already has an image</w:t>
-      </w:r>
-      <w:r>
-        <w:t>.</w:t>
-      </w:r>
+        <w:t xml:space="preserve">This is my written </w:t>
+      </w:r>
+      <w:r>
+        <w:rPr>
+          <w:rFonts w:asciiTheme="minorHAnsi" w:hAnsiTheme="minorHAnsi" w:cstheme="minorHAnsi"/>
+          <w:color w:val="000000" w:themeColor="text1"/>
+        </w:rPr>
+        <w:t>brief</w:t>
+      </w:r>
+      <w:r>
+        <w:rPr>
+          <w:rFonts w:asciiTheme="minorHAnsi" w:hAnsiTheme="minorHAnsi" w:cstheme="minorHAnsi"/>
+          <w:color w:val="000000" w:themeColor="text1"/>
+        </w:rPr>
+        <w:t xml:space="preserve"> of the current bugs that need to be fixed and how I plan to solve those bugs. Below I will list th</w:t>
+      </w:r>
+      <w:r>
+        <w:rPr>
+          <w:rFonts w:asciiTheme="minorHAnsi" w:hAnsiTheme="minorHAnsi" w:cstheme="minorHAnsi"/>
+          <w:color w:val="000000" w:themeColor="text1"/>
+        </w:rPr>
+        <w:t>ose</w:t>
+      </w:r>
+      <w:r>
+        <w:rPr>
+          <w:rFonts w:asciiTheme="minorHAnsi" w:hAnsiTheme="minorHAnsi" w:cstheme="minorHAnsi"/>
+          <w:color w:val="000000" w:themeColor="text1"/>
+        </w:rPr>
+        <w:t xml:space="preserve"> bugs and the solutions to them. </w:t>
+      </w:r>
+    </w:p>
+    <w:p>
+      <w:pPr>
+        <w:rPr>
+          <w:rFonts w:asciiTheme="minorHAnsi" w:hAnsiTheme="minorHAnsi" w:cstheme="minorHAnsi"/>
+          <w:color w:val="000000" w:themeColor="text1"/>
+        </w:rPr>
+      </w:pPr>
+    </w:p>
+    <w:p>
+      <w:pPr>
+        <w:rPr>
+          <w:rFonts w:asciiTheme="minorHAnsi" w:hAnsiTheme="minorHAnsi" w:cstheme="minorHAnsi"/>
+          <w:color w:val="000000" w:themeColor="text1"/>
+        </w:rPr>
+      </w:pPr>
       <w:bookmarkStart w:id="0" w:name="_GoBack"/>
       <w:bookmarkEnd w:id="0"/>
     </w:p>
     <w:p>
-      <w:r>
-        <w:t xml:space="preserve">To fix this </w:t>
-      </w:r>
-    </w:p>
-    <w:p/>
-    <w:p>
-      <w:pPr>
-        <w:rPr>
+      <w:pPr>
+        <w:rPr>
+          <w:rFonts w:asciiTheme="minorHAnsi" w:hAnsiTheme="minorHAnsi" w:cstheme="minorHAnsi"/>
           <w:b/>
-          <w:sz w:val="28"/>
-        </w:rPr>
-      </w:pPr>
-      <w:r>
-        <w:rPr>
+          <w:color w:val="000000" w:themeColor="text1"/>
+          <w:sz w:val="28"/>
+        </w:rPr>
+      </w:pPr>
+      <w:r>
+        <w:rPr>
+          <w:rFonts w:asciiTheme="minorHAnsi" w:hAnsiTheme="minorHAnsi" w:cstheme="minorHAnsi"/>
           <w:b/>
+          <w:color w:val="000000" w:themeColor="text1"/>
+          <w:sz w:val="28"/>
+        </w:rPr>
+        <w:t>Dr</w:t>
+      </w:r>
+      <w:r>
+        <w:rPr>
+          <w:rFonts w:asciiTheme="minorHAnsi" w:hAnsiTheme="minorHAnsi" w:cstheme="minorHAnsi"/>
+          <w:b/>
+          <w:color w:val="000000" w:themeColor="text1"/>
+          <w:sz w:val="28"/>
+        </w:rPr>
+        <w:t xml:space="preserve">op Zone </w:t>
+      </w:r>
+    </w:p>
+    <w:p>
+      <w:pPr>
+        <w:rPr>
+          <w:rFonts w:asciiTheme="minorHAnsi" w:hAnsiTheme="minorHAnsi" w:cstheme="minorHAnsi"/>
+          <w:b/>
+          <w:color w:val="000000" w:themeColor="text1"/>
+          <w:sz w:val="28"/>
+        </w:rPr>
+      </w:pPr>
+    </w:p>
+    <w:p>
+      <w:pPr>
+        <w:ind w:firstLine="720"/>
+        <w:rPr>
+          <w:rFonts w:asciiTheme="minorHAnsi" w:hAnsiTheme="minorHAnsi" w:cstheme="minorHAnsi"/>
+          <w:b/>
+          <w:color w:val="000000" w:themeColor="text1"/>
+          <w:sz w:val="28"/>
+        </w:rPr>
+      </w:pPr>
+      <w:r>
+        <w:rPr>
+          <w:rFonts w:asciiTheme="minorHAnsi" w:hAnsiTheme="minorHAnsi" w:cstheme="minorHAnsi"/>
+          <w:color w:val="000000" w:themeColor="text1"/>
+        </w:rPr>
+        <w:t>The</w:t>
+      </w:r>
+      <w:r>
+        <w:rPr>
+          <w:rFonts w:asciiTheme="minorHAnsi" w:hAnsiTheme="minorHAnsi" w:cstheme="minorHAnsi"/>
+          <w:color w:val="000000" w:themeColor="text1"/>
+        </w:rPr>
+        <w:t xml:space="preserve"> issue with this bug is that, </w:t>
+      </w:r>
+      <w:r>
+        <w:rPr>
+          <w:rFonts w:asciiTheme="minorHAnsi" w:hAnsiTheme="minorHAnsi" w:cstheme="minorHAnsi"/>
+          <w:color w:val="000000" w:themeColor="text1"/>
+        </w:rPr>
+        <w:t xml:space="preserve">when playing the </w:t>
+      </w:r>
+      <w:r>
+        <w:rPr>
+          <w:rFonts w:asciiTheme="minorHAnsi" w:hAnsiTheme="minorHAnsi" w:cstheme="minorHAnsi"/>
+          <w:color w:val="000000" w:themeColor="text1"/>
+        </w:rPr>
+        <w:t>game,</w:t>
+      </w:r>
+      <w:r>
+        <w:rPr>
+          <w:rFonts w:asciiTheme="minorHAnsi" w:hAnsiTheme="minorHAnsi" w:cstheme="minorHAnsi"/>
+          <w:color w:val="000000" w:themeColor="text1"/>
+        </w:rPr>
+        <w:t xml:space="preserve"> </w:t>
+      </w:r>
+      <w:r>
+        <w:rPr>
+          <w:rFonts w:asciiTheme="minorHAnsi" w:hAnsiTheme="minorHAnsi" w:cstheme="minorHAnsi"/>
+          <w:color w:val="000000" w:themeColor="text1"/>
+        </w:rPr>
+        <w:t>the</w:t>
+      </w:r>
+      <w:r>
+        <w:rPr>
+          <w:rFonts w:asciiTheme="minorHAnsi" w:hAnsiTheme="minorHAnsi" w:cstheme="minorHAnsi"/>
+          <w:color w:val="000000" w:themeColor="text1"/>
+        </w:rPr>
+        <w:t xml:space="preserve"> user is able to drag </w:t>
+      </w:r>
+      <w:r>
+        <w:rPr>
+          <w:rFonts w:asciiTheme="minorHAnsi" w:hAnsiTheme="minorHAnsi" w:cstheme="minorHAnsi"/>
+          <w:color w:val="000000" w:themeColor="text1"/>
+        </w:rPr>
+        <w:t xml:space="preserve">multiple images from the </w:t>
+      </w:r>
+      <w:r>
+        <w:rPr>
+          <w:rFonts w:asciiTheme="minorHAnsi" w:hAnsiTheme="minorHAnsi" w:cstheme="minorHAnsi"/>
+          <w:color w:val="000000" w:themeColor="text1"/>
+        </w:rPr>
+        <w:t>image’s</w:t>
+      </w:r>
+      <w:r>
+        <w:rPr>
+          <w:rFonts w:asciiTheme="minorHAnsi" w:hAnsiTheme="minorHAnsi" w:cstheme="minorHAnsi"/>
+          <w:color w:val="000000" w:themeColor="text1"/>
+        </w:rPr>
+        <w:t xml:space="preserve"> container into one single drop-zone container. </w:t>
+      </w:r>
+      <w:r>
+        <w:rPr>
+          <w:rFonts w:asciiTheme="minorHAnsi" w:hAnsiTheme="minorHAnsi" w:cstheme="minorHAnsi"/>
+          <w:color w:val="000000" w:themeColor="text1"/>
+        </w:rPr>
+        <w:t xml:space="preserve">The user should only be able to drag one image into a drop-zone container, not multiple. </w:t>
+      </w:r>
+    </w:p>
+    <w:p>
+      <w:pPr>
+        <w:ind w:firstLine="720"/>
+        <w:rPr>
+          <w:rFonts w:asciiTheme="minorHAnsi" w:hAnsiTheme="minorHAnsi" w:cstheme="minorHAnsi"/>
+          <w:color w:val="000000" w:themeColor="text1"/>
+        </w:rPr>
+      </w:pPr>
+    </w:p>
+    <w:p>
+      <w:pPr>
+        <w:ind w:firstLine="720"/>
+        <w:rPr>
+          <w:rFonts w:asciiTheme="minorHAnsi" w:hAnsiTheme="minorHAnsi" w:cstheme="minorHAnsi"/>
+          <w:color w:val="000000" w:themeColor="text1"/>
+        </w:rPr>
+      </w:pPr>
+      <w:r>
+        <w:rPr>
+          <w:rFonts w:asciiTheme="minorHAnsi" w:hAnsiTheme="minorHAnsi" w:cstheme="minorHAnsi"/>
+          <w:color w:val="000000" w:themeColor="text1"/>
+        </w:rPr>
+        <w:t>To fix this</w:t>
+      </w:r>
+      <w:r>
+        <w:rPr>
+          <w:rFonts w:asciiTheme="minorHAnsi" w:hAnsiTheme="minorHAnsi" w:cstheme="minorHAnsi"/>
+          <w:color w:val="000000" w:themeColor="text1"/>
+        </w:rPr>
+        <w:t xml:space="preserve"> bug</w:t>
+      </w:r>
+      <w:r>
+        <w:rPr>
+          <w:rFonts w:asciiTheme="minorHAnsi" w:hAnsiTheme="minorHAnsi" w:cstheme="minorHAnsi"/>
+          <w:color w:val="000000" w:themeColor="text1"/>
+        </w:rPr>
+        <w:t xml:space="preserve"> </w:t>
+      </w:r>
+      <w:r>
+        <w:rPr>
+          <w:rFonts w:asciiTheme="minorHAnsi" w:hAnsiTheme="minorHAnsi" w:cstheme="minorHAnsi"/>
+          <w:color w:val="000000" w:themeColor="text1"/>
+        </w:rPr>
+        <w:t>I will have to</w:t>
+      </w:r>
+    </w:p>
+    <w:p>
+      <w:pPr>
+        <w:rPr>
+          <w:rFonts w:asciiTheme="minorHAnsi" w:hAnsiTheme="minorHAnsi" w:cstheme="minorHAnsi"/>
+          <w:color w:val="000000" w:themeColor="text1"/>
+        </w:rPr>
+      </w:pPr>
+    </w:p>
+    <w:p>
+      <w:pPr>
+        <w:rPr>
+          <w:rFonts w:asciiTheme="minorHAnsi" w:hAnsiTheme="minorHAnsi" w:cstheme="minorHAnsi"/>
+          <w:color w:val="000000" w:themeColor="text1"/>
+        </w:rPr>
+      </w:pPr>
+    </w:p>
+    <w:p>
+      <w:pPr>
+        <w:rPr>
+          <w:rFonts w:asciiTheme="minorHAnsi" w:hAnsiTheme="minorHAnsi" w:cstheme="minorHAnsi"/>
+          <w:b/>
+          <w:color w:val="000000" w:themeColor="text1"/>
+          <w:sz w:val="28"/>
+        </w:rPr>
+      </w:pPr>
+      <w:r>
+        <w:rPr>
+          <w:rFonts w:asciiTheme="minorHAnsi" w:hAnsiTheme="minorHAnsi" w:cstheme="minorHAnsi"/>
+          <w:b/>
+          <w:color w:val="000000" w:themeColor="text1"/>
           <w:sz w:val="28"/>
         </w:rPr>
         <w:t xml:space="preserve">Puzzle Reset </w:t>
       </w:r>
     </w:p>
     <w:p>
-      <w:r>
-        <w:t xml:space="preserve">When a new puzzle is selected, the current images should disappear off the board, so the new game can be played. </w:t>
-      </w:r>
-    </w:p>
-    <w:p>
-      <w:r>
-        <w:t xml:space="preserve">To fix this issue I will try to </w:t>
+      <w:pPr>
+        <w:rPr>
+          <w:rFonts w:asciiTheme="minorHAnsi" w:hAnsiTheme="minorHAnsi" w:cstheme="minorHAnsi"/>
+          <w:b/>
+          <w:color w:val="000000" w:themeColor="text1"/>
+          <w:sz w:val="28"/>
+        </w:rPr>
+      </w:pPr>
+    </w:p>
+    <w:p>
+      <w:pPr>
+        <w:ind w:firstLine="360"/>
+        <w:rPr>
+          <w:rFonts w:asciiTheme="minorHAnsi" w:hAnsiTheme="minorHAnsi" w:cstheme="minorHAnsi"/>
+          <w:color w:val="000000" w:themeColor="text1"/>
+        </w:rPr>
+      </w:pPr>
+      <w:r>
+        <w:rPr>
+          <w:rFonts w:asciiTheme="minorHAnsi" w:hAnsiTheme="minorHAnsi" w:cstheme="minorHAnsi"/>
+          <w:color w:val="000000" w:themeColor="text1"/>
+        </w:rPr>
+        <w:t xml:space="preserve">The issue with this bug is that, </w:t>
+      </w:r>
+      <w:r>
+        <w:rPr>
+          <w:rFonts w:asciiTheme="minorHAnsi" w:hAnsiTheme="minorHAnsi" w:cstheme="minorHAnsi"/>
+          <w:color w:val="000000" w:themeColor="text1"/>
+        </w:rPr>
+        <w:t>w</w:t>
+      </w:r>
+      <w:r>
+        <w:rPr>
+          <w:rFonts w:asciiTheme="minorHAnsi" w:hAnsiTheme="minorHAnsi" w:cstheme="minorHAnsi"/>
+          <w:color w:val="000000" w:themeColor="text1"/>
+        </w:rPr>
+        <w:t>hen a new puzzle is selected, the current images</w:t>
+      </w:r>
+      <w:r>
+        <w:rPr>
+          <w:rFonts w:asciiTheme="minorHAnsi" w:hAnsiTheme="minorHAnsi" w:cstheme="minorHAnsi"/>
+          <w:color w:val="000000" w:themeColor="text1"/>
+        </w:rPr>
+        <w:t xml:space="preserve"> in the drop-zone boxes stay in place, while the new set of images will appear in the image</w:t>
+      </w:r>
+      <w:r>
+        <w:rPr>
+          <w:rFonts w:asciiTheme="minorHAnsi" w:hAnsiTheme="minorHAnsi" w:cstheme="minorHAnsi"/>
+          <w:color w:val="000000" w:themeColor="text1"/>
+        </w:rPr>
+        <w:t>’s</w:t>
+      </w:r>
+      <w:r>
+        <w:rPr>
+          <w:rFonts w:asciiTheme="minorHAnsi" w:hAnsiTheme="minorHAnsi" w:cstheme="minorHAnsi"/>
+          <w:color w:val="000000" w:themeColor="text1"/>
+        </w:rPr>
+        <w:t xml:space="preserve"> container. </w:t>
+      </w:r>
+      <w:r>
+        <w:rPr>
+          <w:rFonts w:asciiTheme="minorHAnsi" w:hAnsiTheme="minorHAnsi" w:cstheme="minorHAnsi"/>
+          <w:color w:val="000000" w:themeColor="text1"/>
+        </w:rPr>
+        <w:t xml:space="preserve"> </w:t>
+      </w:r>
+      <w:r>
+        <w:rPr>
+          <w:rFonts w:asciiTheme="minorHAnsi" w:hAnsiTheme="minorHAnsi" w:cstheme="minorHAnsi"/>
+          <w:color w:val="000000" w:themeColor="text1"/>
+        </w:rPr>
+        <w:t xml:space="preserve">The images in the drop-zone boxes </w:t>
+      </w:r>
+      <w:r>
+        <w:rPr>
+          <w:rFonts w:asciiTheme="minorHAnsi" w:hAnsiTheme="minorHAnsi" w:cstheme="minorHAnsi"/>
+          <w:color w:val="000000" w:themeColor="text1"/>
+        </w:rPr>
+        <w:t>should disappear off the board</w:t>
+      </w:r>
+      <w:r>
+        <w:rPr>
+          <w:rFonts w:asciiTheme="minorHAnsi" w:hAnsiTheme="minorHAnsi" w:cstheme="minorHAnsi"/>
+          <w:color w:val="000000" w:themeColor="text1"/>
+        </w:rPr>
+        <w:t xml:space="preserve"> when a new puzzle is selected</w:t>
+      </w:r>
+      <w:r>
+        <w:rPr>
+          <w:rFonts w:asciiTheme="minorHAnsi" w:hAnsiTheme="minorHAnsi" w:cstheme="minorHAnsi"/>
+          <w:color w:val="000000" w:themeColor="text1"/>
+        </w:rPr>
+        <w:t xml:space="preserve"> so </w:t>
+      </w:r>
+      <w:r>
+        <w:rPr>
+          <w:rFonts w:asciiTheme="minorHAnsi" w:hAnsiTheme="minorHAnsi" w:cstheme="minorHAnsi"/>
+          <w:color w:val="000000" w:themeColor="text1"/>
+        </w:rPr>
+        <w:t xml:space="preserve">that </w:t>
+      </w:r>
+      <w:r>
+        <w:rPr>
+          <w:rFonts w:asciiTheme="minorHAnsi" w:hAnsiTheme="minorHAnsi" w:cstheme="minorHAnsi"/>
+          <w:color w:val="000000" w:themeColor="text1"/>
+        </w:rPr>
+        <w:t xml:space="preserve">the new game can be played. </w:t>
+      </w:r>
+      <w:r>
+        <w:rPr>
+          <w:rFonts w:asciiTheme="minorHAnsi" w:hAnsiTheme="minorHAnsi" w:cstheme="minorHAnsi"/>
+          <w:color w:val="000000" w:themeColor="text1"/>
+        </w:rPr>
+        <w:t xml:space="preserve"> </w:t>
+      </w:r>
+    </w:p>
+    <w:p>
+      <w:pPr>
+        <w:rPr>
+          <w:rFonts w:asciiTheme="minorHAnsi" w:hAnsiTheme="minorHAnsi" w:cstheme="minorHAnsi"/>
+          <w:color w:val="000000" w:themeColor="text1"/>
+        </w:rPr>
+      </w:pPr>
+    </w:p>
+    <w:p>
+      <w:pPr>
+        <w:ind w:firstLine="360"/>
+        <w:rPr>
+          <w:rFonts w:asciiTheme="minorHAnsi" w:hAnsiTheme="minorHAnsi" w:cstheme="minorHAnsi"/>
+          <w:color w:val="000000" w:themeColor="text1"/>
+        </w:rPr>
+      </w:pPr>
+      <w:r>
+        <w:rPr>
+          <w:rFonts w:asciiTheme="minorHAnsi" w:hAnsiTheme="minorHAnsi" w:cstheme="minorHAnsi"/>
+          <w:color w:val="000000" w:themeColor="text1"/>
+        </w:rPr>
+        <w:t xml:space="preserve">To fix this issue I will </w:t>
+      </w:r>
+      <w:r>
+        <w:rPr>
+          <w:rFonts w:asciiTheme="minorHAnsi" w:hAnsiTheme="minorHAnsi" w:cstheme="minorHAnsi"/>
+          <w:color w:val="000000" w:themeColor="text1"/>
+        </w:rPr>
+        <w:t>have</w:t>
+      </w:r>
+      <w:r>
+        <w:rPr>
+          <w:rFonts w:asciiTheme="minorHAnsi" w:hAnsiTheme="minorHAnsi" w:cstheme="minorHAnsi"/>
+          <w:color w:val="000000" w:themeColor="text1"/>
+        </w:rPr>
+        <w:t xml:space="preserve"> to </w:t>
       </w:r>
     </w:p>
     <w:sectPr>
@@ -112,6 +833,232 @@
 <file path=word/numbering.xml><?xml version="1.0" encoding="utf-8"?>
 <w:numbering xmlns:wpc="http://schemas.microsoft.com/office/word/2010/wordprocessingCanvas" xmlns:cx="http://schemas.microsoft.com/office/drawing/2014/chartex" xmlns:cx1="http://schemas.microsoft.com/office/drawing/2015/9/8/chartex" xmlns:cx2="http://schemas.microsoft.com/office/drawing/2015/10/21/chartex" xmlns:cx3="http://schemas.microsoft.com/office/drawing/2016/5/9/chartex" xmlns:cx4="http://schemas.microsoft.com/office/drawing/2016/5/10/chartex" xmlns:cx5="http://schemas.microsoft.com/office/drawing/2016/5/11/chartex" xmlns:cx6="http://schemas.microsoft.com/office/drawing/2016/5/12/chartex" xmlns:cx7="http://schemas.microsoft.com/office/drawing/2016/5/13/chartex" xmlns:cx8="http://schemas.microsoft.com/office/drawing/2016/5/14/chartex" xmlns:mc="http://schemas.openxmlformats.org/markup-compatibility/2006" xmlns:aink="http://schemas.microsoft.com/office/drawing/2016/ink" xmlns:am3d="http://schemas.microsoft.com/office/drawing/2017/model3d" xmlns:o="urn:schemas-microsoft-com:office:office" xmlns:r="http://schemas.openxmlformats.org/officeDocument/2006/relationships" xmlns:m="http://schemas.openxmlformats.org/officeDocument/2006/math" xmlns:v="urn:schemas-microsoft-com:vml" xmlns:wp14="http://schemas.microsoft.com/office/word/2010/wordprocessingDrawing" xmlns:wp="http://schemas.openxmlformats.org/drawingml/2006/wordprocessingDrawing" xmlns:w10="urn:schemas-microsoft-com:office:word" xmlns:w="http://schemas.openxmlformats.org/wordprocessingml/2006/main" xmlns:w14="http://schemas.microsoft.com/office/word/2010/wordml" xmlns:w15="http://schemas.microsoft.com/office/word/2012/wordml" xmlns:w16cid="http://schemas.microsoft.com/office/word/2016/wordml/cid" xmlns:w16se="http://schemas.microsoft.com/office/word/2015/wordml/symex" xmlns:wpg="http://schemas.microsoft.com/office/word/2010/wordprocessingGroup" xmlns:wpi="http://schemas.microsoft.com/office/word/2010/wordprocessingInk" xmlns:wne="http://schemas.microsoft.com/office/word/2006/wordml" xmlns:wps="http://schemas.microsoft.com/office/word/2010/wordprocessingShape" mc:Ignorable="w14 w15 w16se w16cid wp14">
   <w:abstractNum w:abstractNumId="0" w15:restartNumberingAfterBreak="0">
+    <w:nsid w:val="21625785"/>
+    <w:multiLevelType w:val="hybridMultilevel"/>
+    <w:tmpl w:val="B1B4BD4A"/>
+    <w:lvl w:ilvl="0" w:tplc="04090001">
+      <w:start w:val="1"/>
+      <w:numFmt w:val="bullet"/>
+      <w:lvlText w:val=""/>
+      <w:lvlJc w:val="left"/>
+      <w:pPr>
+        <w:ind w:left="720" w:hanging="360"/>
+      </w:pPr>
+      <w:rPr>
+        <w:rFonts w:ascii="Symbol" w:hAnsi="Symbol" w:hint="default"/>
+      </w:rPr>
+    </w:lvl>
+    <w:lvl w:ilvl="1" w:tplc="04090003" w:tentative="1">
+      <w:start w:val="1"/>
+      <w:numFmt w:val="bullet"/>
+      <w:lvlText w:val="o"/>
+      <w:lvlJc w:val="left"/>
+      <w:pPr>
+        <w:ind w:left="1440" w:hanging="360"/>
+      </w:pPr>
+      <w:rPr>
+        <w:rFonts w:ascii="Courier New" w:hAnsi="Courier New" w:cs="Courier New" w:hint="default"/>
+      </w:rPr>
+    </w:lvl>
+    <w:lvl w:ilvl="2" w:tplc="04090005" w:tentative="1">
+      <w:start w:val="1"/>
+      <w:numFmt w:val="bullet"/>
+      <w:lvlText w:val=""/>
+      <w:lvlJc w:val="left"/>
+      <w:pPr>
+        <w:ind w:left="2160" w:hanging="360"/>
+      </w:pPr>
+      <w:rPr>
+        <w:rFonts w:ascii="Wingdings" w:hAnsi="Wingdings" w:hint="default"/>
+      </w:rPr>
+    </w:lvl>
+    <w:lvl w:ilvl="3" w:tplc="04090001" w:tentative="1">
+      <w:start w:val="1"/>
+      <w:numFmt w:val="bullet"/>
+      <w:lvlText w:val=""/>
+      <w:lvlJc w:val="left"/>
+      <w:pPr>
+        <w:ind w:left="2880" w:hanging="360"/>
+      </w:pPr>
+      <w:rPr>
+        <w:rFonts w:ascii="Symbol" w:hAnsi="Symbol" w:hint="default"/>
+      </w:rPr>
+    </w:lvl>
+    <w:lvl w:ilvl="4" w:tplc="04090003" w:tentative="1">
+      <w:start w:val="1"/>
+      <w:numFmt w:val="bullet"/>
+      <w:lvlText w:val="o"/>
+      <w:lvlJc w:val="left"/>
+      <w:pPr>
+        <w:ind w:left="3600" w:hanging="360"/>
+      </w:pPr>
+      <w:rPr>
+        <w:rFonts w:ascii="Courier New" w:hAnsi="Courier New" w:cs="Courier New" w:hint="default"/>
+      </w:rPr>
+    </w:lvl>
+    <w:lvl w:ilvl="5" w:tplc="04090005" w:tentative="1">
+      <w:start w:val="1"/>
+      <w:numFmt w:val="bullet"/>
+      <w:lvlText w:val=""/>
+      <w:lvlJc w:val="left"/>
+      <w:pPr>
+        <w:ind w:left="4320" w:hanging="360"/>
+      </w:pPr>
+      <w:rPr>
+        <w:rFonts w:ascii="Wingdings" w:hAnsi="Wingdings" w:hint="default"/>
+      </w:rPr>
+    </w:lvl>
+    <w:lvl w:ilvl="6" w:tplc="04090001" w:tentative="1">
+      <w:start w:val="1"/>
+      <w:numFmt w:val="bullet"/>
+      <w:lvlText w:val=""/>
+      <w:lvlJc w:val="left"/>
+      <w:pPr>
+        <w:ind w:left="5040" w:hanging="360"/>
+      </w:pPr>
+      <w:rPr>
+        <w:rFonts w:ascii="Symbol" w:hAnsi="Symbol" w:hint="default"/>
+      </w:rPr>
+    </w:lvl>
+    <w:lvl w:ilvl="7" w:tplc="04090003" w:tentative="1">
+      <w:start w:val="1"/>
+      <w:numFmt w:val="bullet"/>
+      <w:lvlText w:val="o"/>
+      <w:lvlJc w:val="left"/>
+      <w:pPr>
+        <w:ind w:left="5760" w:hanging="360"/>
+      </w:pPr>
+      <w:rPr>
+        <w:rFonts w:ascii="Courier New" w:hAnsi="Courier New" w:cs="Courier New" w:hint="default"/>
+      </w:rPr>
+    </w:lvl>
+    <w:lvl w:ilvl="8" w:tplc="04090005" w:tentative="1">
+      <w:start w:val="1"/>
+      <w:numFmt w:val="bullet"/>
+      <w:lvlText w:val=""/>
+      <w:lvlJc w:val="left"/>
+      <w:pPr>
+        <w:ind w:left="6480" w:hanging="360"/>
+      </w:pPr>
+      <w:rPr>
+        <w:rFonts w:ascii="Wingdings" w:hAnsi="Wingdings" w:hint="default"/>
+      </w:rPr>
+    </w:lvl>
+  </w:abstractNum>
+  <w:abstractNum w:abstractNumId="1" w15:restartNumberingAfterBreak="0">
+    <w:nsid w:val="2173681B"/>
+    <w:multiLevelType w:val="hybridMultilevel"/>
+    <w:tmpl w:val="071C3868"/>
+    <w:lvl w:ilvl="0" w:tplc="04090001">
+      <w:start w:val="1"/>
+      <w:numFmt w:val="bullet"/>
+      <w:lvlText w:val=""/>
+      <w:lvlJc w:val="left"/>
+      <w:pPr>
+        <w:ind w:left="720" w:hanging="360"/>
+      </w:pPr>
+      <w:rPr>
+        <w:rFonts w:ascii="Symbol" w:hAnsi="Symbol" w:hint="default"/>
+      </w:rPr>
+    </w:lvl>
+    <w:lvl w:ilvl="1" w:tplc="04090003" w:tentative="1">
+      <w:start w:val="1"/>
+      <w:numFmt w:val="bullet"/>
+      <w:lvlText w:val="o"/>
+      <w:lvlJc w:val="left"/>
+      <w:pPr>
+        <w:ind w:left="1440" w:hanging="360"/>
+      </w:pPr>
+      <w:rPr>
+        <w:rFonts w:ascii="Courier New" w:hAnsi="Courier New" w:cs="Courier New" w:hint="default"/>
+      </w:rPr>
+    </w:lvl>
+    <w:lvl w:ilvl="2" w:tplc="04090005" w:tentative="1">
+      <w:start w:val="1"/>
+      <w:numFmt w:val="bullet"/>
+      <w:lvlText w:val=""/>
+      <w:lvlJc w:val="left"/>
+      <w:pPr>
+        <w:ind w:left="2160" w:hanging="360"/>
+      </w:pPr>
+      <w:rPr>
+        <w:rFonts w:ascii="Wingdings" w:hAnsi="Wingdings" w:hint="default"/>
+      </w:rPr>
+    </w:lvl>
+    <w:lvl w:ilvl="3" w:tplc="04090001" w:tentative="1">
+      <w:start w:val="1"/>
+      <w:numFmt w:val="bullet"/>
+      <w:lvlText w:val=""/>
+      <w:lvlJc w:val="left"/>
+      <w:pPr>
+        <w:ind w:left="2880" w:hanging="360"/>
+      </w:pPr>
+      <w:rPr>
+        <w:rFonts w:ascii="Symbol" w:hAnsi="Symbol" w:hint="default"/>
+      </w:rPr>
+    </w:lvl>
+    <w:lvl w:ilvl="4" w:tplc="04090003" w:tentative="1">
+      <w:start w:val="1"/>
+      <w:numFmt w:val="bullet"/>
+      <w:lvlText w:val="o"/>
+      <w:lvlJc w:val="left"/>
+      <w:pPr>
+        <w:ind w:left="3600" w:hanging="360"/>
+      </w:pPr>
+      <w:rPr>
+        <w:rFonts w:ascii="Courier New" w:hAnsi="Courier New" w:cs="Courier New" w:hint="default"/>
+      </w:rPr>
+    </w:lvl>
+    <w:lvl w:ilvl="5" w:tplc="04090005" w:tentative="1">
+      <w:start w:val="1"/>
+      <w:numFmt w:val="bullet"/>
+      <w:lvlText w:val=""/>
+      <w:lvlJc w:val="left"/>
+      <w:pPr>
+        <w:ind w:left="4320" w:hanging="360"/>
+      </w:pPr>
+      <w:rPr>
+        <w:rFonts w:ascii="Wingdings" w:hAnsi="Wingdings" w:hint="default"/>
+      </w:rPr>
+    </w:lvl>
+    <w:lvl w:ilvl="6" w:tplc="04090001" w:tentative="1">
+      <w:start w:val="1"/>
+      <w:numFmt w:val="bullet"/>
+      <w:lvlText w:val=""/>
+      <w:lvlJc w:val="left"/>
+      <w:pPr>
+        <w:ind w:left="5040" w:hanging="360"/>
+      </w:pPr>
+      <w:rPr>
+        <w:rFonts w:ascii="Symbol" w:hAnsi="Symbol" w:hint="default"/>
+      </w:rPr>
+    </w:lvl>
+    <w:lvl w:ilvl="7" w:tplc="04090003" w:tentative="1">
+      <w:start w:val="1"/>
+      <w:numFmt w:val="bullet"/>
+      <w:lvlText w:val="o"/>
+      <w:lvlJc w:val="left"/>
+      <w:pPr>
+        <w:ind w:left="5760" w:hanging="360"/>
+      </w:pPr>
+      <w:rPr>
+        <w:rFonts w:ascii="Courier New" w:hAnsi="Courier New" w:cs="Courier New" w:hint="default"/>
+      </w:rPr>
+    </w:lvl>
+    <w:lvl w:ilvl="8" w:tplc="04090005" w:tentative="1">
+      <w:start w:val="1"/>
+      <w:numFmt w:val="bullet"/>
+      <w:lvlText w:val=""/>
+      <w:lvlJc w:val="left"/>
+      <w:pPr>
+        <w:ind w:left="6480" w:hanging="360"/>
+      </w:pPr>
+      <w:rPr>
+        <w:rFonts w:ascii="Wingdings" w:hAnsi="Wingdings" w:hint="default"/>
+      </w:rPr>
+    </w:lvl>
+  </w:abstractNum>
+  <w:abstractNum w:abstractNumId="2" w15:restartNumberingAfterBreak="0">
     <w:nsid w:val="4B040D5C"/>
     <w:multiLevelType w:val="hybridMultilevel"/>
     <w:tmpl w:val="4858D6D2"/>
@@ -225,7 +1172,13 @@
     </w:lvl>
   </w:abstractNum>
   <w:num w:numId="1">
+    <w:abstractNumId w:val="2"/>
+  </w:num>
+  <w:num w:numId="2">
     <w:abstractNumId w:val="0"/>
+  </w:num>
+  <w:num w:numId="3">
+    <w:abstractNumId w:val="1"/>
   </w:num>
 </w:numbering>
 </file>
@@ -623,11 +1576,14 @@
   <w:style w:type="paragraph" w:default="1" w:styleId="Normal">
     <w:name w:val="Normal"/>
     <w:qFormat/>
+    <w:rsid w:val="00711EB8"/>
+    <w:rPr>
+      <w:rFonts w:ascii="Times New Roman" w:eastAsia="Times New Roman" w:hAnsi="Times New Roman" w:cs="Times New Roman"/>
+    </w:rPr>
   </w:style>
   <w:style w:type="character" w:default="1" w:styleId="DefaultParagraphFont">
     <w:name w:val="Default Paragraph Font"/>
     <w:uiPriority w:val="1"/>
-    <w:semiHidden/>
     <w:unhideWhenUsed/>
   </w:style>
   <w:style w:type="table" w:default="1" w:styleId="TableNormal">
@@ -661,6 +1617,9 @@
       <w:ind w:left="720"/>
       <w:contextualSpacing/>
     </w:pPr>
+    <w:rPr>
+      <w:rFonts w:asciiTheme="minorHAnsi" w:eastAsiaTheme="minorHAnsi" w:hAnsiTheme="minorHAnsi" w:cstheme="minorBidi"/>
+    </w:rPr>
   </w:style>
 </w:styles>
 </file>

</xml_diff>

<commit_message>
found the solution to the issue
</commit_message>
<xml_diff>
--- a/Assets/Drag and Drop Puzzle Bugs.docx
+++ b/Assets/Drag and Drop Puzzle Bugs.docx
@@ -455,369 +455,404 @@
           <w:color w:val="000000" w:themeColor="text1"/>
         </w:rPr>
       </w:pPr>
+    </w:p>
+    <w:p>
+      <w:pPr>
+        <w:rPr>
+          <w:rFonts w:asciiTheme="minorHAnsi" w:hAnsiTheme="minorHAnsi" w:cstheme="minorHAnsi"/>
+          <w:b/>
+          <w:color w:val="000000" w:themeColor="text1"/>
+          <w:sz w:val="28"/>
+        </w:rPr>
+      </w:pPr>
+      <w:r>
+        <w:rPr>
+          <w:rFonts w:asciiTheme="minorHAnsi" w:hAnsiTheme="minorHAnsi" w:cstheme="minorHAnsi"/>
+          <w:b/>
+          <w:color w:val="000000" w:themeColor="text1"/>
+          <w:sz w:val="28"/>
+        </w:rPr>
+        <w:t>Dr</w:t>
+      </w:r>
+      <w:r>
+        <w:rPr>
+          <w:rFonts w:asciiTheme="minorHAnsi" w:hAnsiTheme="minorHAnsi" w:cstheme="minorHAnsi"/>
+          <w:b/>
+          <w:color w:val="000000" w:themeColor="text1"/>
+          <w:sz w:val="28"/>
+        </w:rPr>
+        <w:t xml:space="preserve">op Zone </w:t>
+      </w:r>
+    </w:p>
+    <w:p>
+      <w:pPr>
+        <w:rPr>
+          <w:rFonts w:asciiTheme="minorHAnsi" w:hAnsiTheme="minorHAnsi" w:cstheme="minorHAnsi"/>
+          <w:b/>
+          <w:color w:val="000000" w:themeColor="text1"/>
+          <w:sz w:val="28"/>
+        </w:rPr>
+      </w:pPr>
+    </w:p>
+    <w:p>
+      <w:pPr>
+        <w:ind w:firstLine="720"/>
+        <w:rPr>
+          <w:rFonts w:asciiTheme="minorHAnsi" w:hAnsiTheme="minorHAnsi" w:cstheme="minorHAnsi"/>
+          <w:b/>
+          <w:color w:val="000000" w:themeColor="text1"/>
+          <w:sz w:val="28"/>
+        </w:rPr>
+      </w:pPr>
+      <w:r>
+        <w:rPr>
+          <w:rFonts w:asciiTheme="minorHAnsi" w:hAnsiTheme="minorHAnsi" w:cstheme="minorHAnsi"/>
+          <w:color w:val="000000" w:themeColor="text1"/>
+        </w:rPr>
+        <w:t>The</w:t>
+      </w:r>
+      <w:r>
+        <w:rPr>
+          <w:rFonts w:asciiTheme="minorHAnsi" w:hAnsiTheme="minorHAnsi" w:cstheme="minorHAnsi"/>
+          <w:color w:val="000000" w:themeColor="text1"/>
+        </w:rPr>
+        <w:t xml:space="preserve"> issue with this bug is that, </w:t>
+      </w:r>
+      <w:r>
+        <w:rPr>
+          <w:rFonts w:asciiTheme="minorHAnsi" w:hAnsiTheme="minorHAnsi" w:cstheme="minorHAnsi"/>
+          <w:color w:val="000000" w:themeColor="text1"/>
+        </w:rPr>
+        <w:t xml:space="preserve">when playing the </w:t>
+      </w:r>
+      <w:r>
+        <w:rPr>
+          <w:rFonts w:asciiTheme="minorHAnsi" w:hAnsiTheme="minorHAnsi" w:cstheme="minorHAnsi"/>
+          <w:color w:val="000000" w:themeColor="text1"/>
+        </w:rPr>
+        <w:t>game,</w:t>
+      </w:r>
+      <w:r>
+        <w:rPr>
+          <w:rFonts w:asciiTheme="minorHAnsi" w:hAnsiTheme="minorHAnsi" w:cstheme="minorHAnsi"/>
+          <w:color w:val="000000" w:themeColor="text1"/>
+        </w:rPr>
+        <w:t xml:space="preserve"> </w:t>
+      </w:r>
+      <w:r>
+        <w:rPr>
+          <w:rFonts w:asciiTheme="minorHAnsi" w:hAnsiTheme="minorHAnsi" w:cstheme="minorHAnsi"/>
+          <w:color w:val="000000" w:themeColor="text1"/>
+        </w:rPr>
+        <w:t>the</w:t>
+      </w:r>
+      <w:r>
+        <w:rPr>
+          <w:rFonts w:asciiTheme="minorHAnsi" w:hAnsiTheme="minorHAnsi" w:cstheme="minorHAnsi"/>
+          <w:color w:val="000000" w:themeColor="text1"/>
+        </w:rPr>
+        <w:t xml:space="preserve"> user is able to drag </w:t>
+      </w:r>
+      <w:r>
+        <w:rPr>
+          <w:rFonts w:asciiTheme="minorHAnsi" w:hAnsiTheme="minorHAnsi" w:cstheme="minorHAnsi"/>
+          <w:color w:val="000000" w:themeColor="text1"/>
+        </w:rPr>
+        <w:t xml:space="preserve">multiple images from the </w:t>
+      </w:r>
+      <w:r>
+        <w:rPr>
+          <w:rFonts w:asciiTheme="minorHAnsi" w:hAnsiTheme="minorHAnsi" w:cstheme="minorHAnsi"/>
+          <w:color w:val="000000" w:themeColor="text1"/>
+        </w:rPr>
+        <w:t>image’s</w:t>
+      </w:r>
+      <w:r>
+        <w:rPr>
+          <w:rFonts w:asciiTheme="minorHAnsi" w:hAnsiTheme="minorHAnsi" w:cstheme="minorHAnsi"/>
+          <w:color w:val="000000" w:themeColor="text1"/>
+        </w:rPr>
+        <w:t xml:space="preserve"> container into one single drop-zone container. </w:t>
+      </w:r>
+      <w:r>
+        <w:rPr>
+          <w:rFonts w:asciiTheme="minorHAnsi" w:hAnsiTheme="minorHAnsi" w:cstheme="minorHAnsi"/>
+          <w:color w:val="000000" w:themeColor="text1"/>
+        </w:rPr>
+        <w:t xml:space="preserve">The user should only be able to drag one image into a drop-zone container, not multiple. </w:t>
+      </w:r>
+    </w:p>
+    <w:p>
+      <w:pPr>
+        <w:ind w:firstLine="720"/>
+        <w:rPr>
+          <w:rFonts w:asciiTheme="minorHAnsi" w:hAnsiTheme="minorHAnsi" w:cstheme="minorHAnsi"/>
+          <w:color w:val="000000" w:themeColor="text1"/>
+        </w:rPr>
+      </w:pPr>
+    </w:p>
+    <w:p>
+      <w:pPr>
+        <w:ind w:firstLine="720"/>
+        <w:rPr>
+          <w:rFonts w:asciiTheme="minorHAnsi" w:hAnsiTheme="minorHAnsi" w:cstheme="minorHAnsi"/>
+          <w:color w:val="000000" w:themeColor="text1"/>
+        </w:rPr>
+      </w:pPr>
+      <w:r>
+        <w:rPr>
+          <w:rFonts w:asciiTheme="minorHAnsi" w:hAnsiTheme="minorHAnsi" w:cstheme="minorHAnsi"/>
+          <w:color w:val="000000" w:themeColor="text1"/>
+        </w:rPr>
+        <w:t>To fix this</w:t>
+      </w:r>
+      <w:r>
+        <w:rPr>
+          <w:rFonts w:asciiTheme="minorHAnsi" w:hAnsiTheme="minorHAnsi" w:cstheme="minorHAnsi"/>
+          <w:color w:val="000000" w:themeColor="text1"/>
+        </w:rPr>
+        <w:t xml:space="preserve"> bug</w:t>
+      </w:r>
+      <w:r>
+        <w:rPr>
+          <w:rFonts w:asciiTheme="minorHAnsi" w:hAnsiTheme="minorHAnsi" w:cstheme="minorHAnsi"/>
+          <w:color w:val="000000" w:themeColor="text1"/>
+        </w:rPr>
+        <w:t xml:space="preserve"> </w:t>
+      </w:r>
+      <w:r>
+        <w:rPr>
+          <w:rFonts w:asciiTheme="minorHAnsi" w:hAnsiTheme="minorHAnsi" w:cstheme="minorHAnsi"/>
+          <w:color w:val="000000" w:themeColor="text1"/>
+        </w:rPr>
+        <w:t>I will have to</w:t>
+      </w:r>
+    </w:p>
+    <w:p>
+      <w:pPr>
+        <w:rPr>
+          <w:rFonts w:asciiTheme="minorHAnsi" w:hAnsiTheme="minorHAnsi" w:cstheme="minorHAnsi"/>
+          <w:color w:val="000000" w:themeColor="text1"/>
+        </w:rPr>
+      </w:pPr>
+    </w:p>
+    <w:p>
+      <w:pPr>
+        <w:rPr>
+          <w:rFonts w:asciiTheme="minorHAnsi" w:hAnsiTheme="minorHAnsi" w:cstheme="minorHAnsi"/>
+          <w:color w:val="000000" w:themeColor="text1"/>
+        </w:rPr>
+      </w:pPr>
+    </w:p>
+    <w:p>
+      <w:pPr>
+        <w:rPr>
+          <w:rFonts w:asciiTheme="minorHAnsi" w:hAnsiTheme="minorHAnsi" w:cstheme="minorHAnsi"/>
+          <w:b/>
+          <w:color w:val="000000" w:themeColor="text1"/>
+          <w:sz w:val="28"/>
+        </w:rPr>
+      </w:pPr>
+      <w:r>
+        <w:rPr>
+          <w:rFonts w:asciiTheme="minorHAnsi" w:hAnsiTheme="minorHAnsi" w:cstheme="minorHAnsi"/>
+          <w:b/>
+          <w:color w:val="000000" w:themeColor="text1"/>
+          <w:sz w:val="28"/>
+        </w:rPr>
+        <w:t xml:space="preserve">Puzzle Reset </w:t>
+      </w:r>
+    </w:p>
+    <w:p>
+      <w:pPr>
+        <w:rPr>
+          <w:rFonts w:asciiTheme="minorHAnsi" w:hAnsiTheme="minorHAnsi" w:cstheme="minorHAnsi"/>
+          <w:b/>
+          <w:color w:val="000000" w:themeColor="text1"/>
+          <w:sz w:val="28"/>
+        </w:rPr>
+      </w:pPr>
+    </w:p>
+    <w:p>
+      <w:pPr>
+        <w:ind w:firstLine="360"/>
+        <w:rPr>
+          <w:rFonts w:asciiTheme="minorHAnsi" w:hAnsiTheme="minorHAnsi" w:cstheme="minorHAnsi"/>
+          <w:color w:val="000000" w:themeColor="text1"/>
+        </w:rPr>
+      </w:pPr>
+      <w:r>
+        <w:rPr>
+          <w:rFonts w:asciiTheme="minorHAnsi" w:hAnsiTheme="minorHAnsi" w:cstheme="minorHAnsi"/>
+          <w:color w:val="000000" w:themeColor="text1"/>
+        </w:rPr>
+        <w:t xml:space="preserve">The issue with this bug is that, </w:t>
+      </w:r>
+      <w:r>
+        <w:rPr>
+          <w:rFonts w:asciiTheme="minorHAnsi" w:hAnsiTheme="minorHAnsi" w:cstheme="minorHAnsi"/>
+          <w:color w:val="000000" w:themeColor="text1"/>
+        </w:rPr>
+        <w:t>w</w:t>
+      </w:r>
+      <w:r>
+        <w:rPr>
+          <w:rFonts w:asciiTheme="minorHAnsi" w:hAnsiTheme="minorHAnsi" w:cstheme="minorHAnsi"/>
+          <w:color w:val="000000" w:themeColor="text1"/>
+        </w:rPr>
+        <w:t>hen a new puzzle is selected, the current images</w:t>
+      </w:r>
+      <w:r>
+        <w:rPr>
+          <w:rFonts w:asciiTheme="minorHAnsi" w:hAnsiTheme="minorHAnsi" w:cstheme="minorHAnsi"/>
+          <w:color w:val="000000" w:themeColor="text1"/>
+        </w:rPr>
+        <w:t xml:space="preserve"> in the drop-zone boxes stay in place, while the new set of images will appear in the image</w:t>
+      </w:r>
+      <w:r>
+        <w:rPr>
+          <w:rFonts w:asciiTheme="minorHAnsi" w:hAnsiTheme="minorHAnsi" w:cstheme="minorHAnsi"/>
+          <w:color w:val="000000" w:themeColor="text1"/>
+        </w:rPr>
+        <w:t>’s</w:t>
+      </w:r>
+      <w:r>
+        <w:rPr>
+          <w:rFonts w:asciiTheme="minorHAnsi" w:hAnsiTheme="minorHAnsi" w:cstheme="minorHAnsi"/>
+          <w:color w:val="000000" w:themeColor="text1"/>
+        </w:rPr>
+        <w:t xml:space="preserve"> container. </w:t>
+      </w:r>
+      <w:r>
+        <w:rPr>
+          <w:rFonts w:asciiTheme="minorHAnsi" w:hAnsiTheme="minorHAnsi" w:cstheme="minorHAnsi"/>
+          <w:color w:val="000000" w:themeColor="text1"/>
+        </w:rPr>
+        <w:t xml:space="preserve"> </w:t>
+      </w:r>
+      <w:r>
+        <w:rPr>
+          <w:rFonts w:asciiTheme="minorHAnsi" w:hAnsiTheme="minorHAnsi" w:cstheme="minorHAnsi"/>
+          <w:color w:val="000000" w:themeColor="text1"/>
+        </w:rPr>
+        <w:t xml:space="preserve">The images in the drop-zone boxes </w:t>
+      </w:r>
+      <w:r>
+        <w:rPr>
+          <w:rFonts w:asciiTheme="minorHAnsi" w:hAnsiTheme="minorHAnsi" w:cstheme="minorHAnsi"/>
+          <w:color w:val="000000" w:themeColor="text1"/>
+        </w:rPr>
+        <w:t>should disappear off the board</w:t>
+      </w:r>
+      <w:r>
+        <w:rPr>
+          <w:rFonts w:asciiTheme="minorHAnsi" w:hAnsiTheme="minorHAnsi" w:cstheme="minorHAnsi"/>
+          <w:color w:val="000000" w:themeColor="text1"/>
+        </w:rPr>
+        <w:t xml:space="preserve"> when a new puzzle is selected</w:t>
+      </w:r>
+      <w:r>
+        <w:rPr>
+          <w:rFonts w:asciiTheme="minorHAnsi" w:hAnsiTheme="minorHAnsi" w:cstheme="minorHAnsi"/>
+          <w:color w:val="000000" w:themeColor="text1"/>
+        </w:rPr>
+        <w:t xml:space="preserve"> so </w:t>
+      </w:r>
+      <w:r>
+        <w:rPr>
+          <w:rFonts w:asciiTheme="minorHAnsi" w:hAnsiTheme="minorHAnsi" w:cstheme="minorHAnsi"/>
+          <w:color w:val="000000" w:themeColor="text1"/>
+        </w:rPr>
+        <w:t xml:space="preserve">that </w:t>
+      </w:r>
+      <w:r>
+        <w:rPr>
+          <w:rFonts w:asciiTheme="minorHAnsi" w:hAnsiTheme="minorHAnsi" w:cstheme="minorHAnsi"/>
+          <w:color w:val="000000" w:themeColor="text1"/>
+        </w:rPr>
+        <w:t xml:space="preserve">the new game can be played. </w:t>
+      </w:r>
+      <w:r>
+        <w:rPr>
+          <w:rFonts w:asciiTheme="minorHAnsi" w:hAnsiTheme="minorHAnsi" w:cstheme="minorHAnsi"/>
+          <w:color w:val="000000" w:themeColor="text1"/>
+        </w:rPr>
+        <w:t xml:space="preserve"> </w:t>
+      </w:r>
+    </w:p>
+    <w:p>
+      <w:pPr>
+        <w:rPr>
+          <w:rFonts w:asciiTheme="minorHAnsi" w:hAnsiTheme="minorHAnsi" w:cstheme="minorHAnsi"/>
+          <w:color w:val="000000" w:themeColor="text1"/>
+        </w:rPr>
+      </w:pPr>
+    </w:p>
+    <w:p>
+      <w:pPr>
+        <w:ind w:firstLine="360"/>
+        <w:rPr>
+          <w:rFonts w:asciiTheme="minorHAnsi" w:hAnsiTheme="minorHAnsi" w:cstheme="minorHAnsi"/>
+          <w:color w:val="000000" w:themeColor="text1"/>
+        </w:rPr>
+      </w:pPr>
+      <w:r>
+        <w:rPr>
+          <w:rFonts w:asciiTheme="minorHAnsi" w:hAnsiTheme="minorHAnsi" w:cstheme="minorHAnsi"/>
+          <w:color w:val="000000" w:themeColor="text1"/>
+        </w:rPr>
+        <w:t xml:space="preserve">To fix this issue I will </w:t>
+      </w:r>
+      <w:r>
+        <w:rPr>
+          <w:rFonts w:asciiTheme="minorHAnsi" w:hAnsiTheme="minorHAnsi" w:cstheme="minorHAnsi"/>
+          <w:color w:val="000000" w:themeColor="text1"/>
+        </w:rPr>
+        <w:t>have</w:t>
+      </w:r>
+      <w:r>
+        <w:rPr>
+          <w:rFonts w:asciiTheme="minorHAnsi" w:hAnsiTheme="minorHAnsi" w:cstheme="minorHAnsi"/>
+          <w:color w:val="000000" w:themeColor="text1"/>
+        </w:rPr>
+        <w:t xml:space="preserve"> to </w:t>
+      </w:r>
+      <w:r>
+        <w:rPr>
+          <w:rFonts w:asciiTheme="minorHAnsi" w:hAnsiTheme="minorHAnsi" w:cstheme="minorHAnsi"/>
+          <w:color w:val="000000" w:themeColor="text1"/>
+        </w:rPr>
+        <w:t xml:space="preserve">use the </w:t>
+      </w:r>
+      <w:r>
+        <w:rPr>
+          <w:rFonts w:asciiTheme="minorHAnsi" w:hAnsiTheme="minorHAnsi" w:cstheme="minorHAnsi"/>
+          <w:color w:val="000000" w:themeColor="text1"/>
+        </w:rPr>
+        <w:t>‘ParentNode.children’, this property should allow me to have the images reset when the user chooses a new puzzle. The way this property will work is; the ‘ParentNode’</w:t>
+      </w:r>
+      <w:r>
+        <w:rPr>
+          <w:rFonts w:asciiTheme="minorHAnsi" w:hAnsiTheme="minorHAnsi" w:cstheme="minorHAnsi"/>
+          <w:color w:val="000000" w:themeColor="text1"/>
+        </w:rPr>
+        <w:t xml:space="preserve"> </w:t>
+      </w:r>
+      <w:r>
+        <w:rPr>
+          <w:rFonts w:asciiTheme="minorHAnsi" w:hAnsiTheme="minorHAnsi" w:cstheme="minorHAnsi"/>
+          <w:color w:val="000000" w:themeColor="text1"/>
+        </w:rPr>
+        <w:t>(button holder) which contains all the ‘child’ elements (puzzle board) should reset when the parent is call</w:t>
+      </w:r>
       <w:bookmarkStart w:id="0" w:name="_GoBack"/>
       <w:bookmarkEnd w:id="0"/>
-    </w:p>
-    <w:p>
-      <w:pPr>
-        <w:rPr>
-          <w:rFonts w:asciiTheme="minorHAnsi" w:hAnsiTheme="minorHAnsi" w:cstheme="minorHAnsi"/>
-          <w:b/>
-          <w:color w:val="000000" w:themeColor="text1"/>
-          <w:sz w:val="28"/>
-        </w:rPr>
-      </w:pPr>
-      <w:r>
-        <w:rPr>
-          <w:rFonts w:asciiTheme="minorHAnsi" w:hAnsiTheme="minorHAnsi" w:cstheme="minorHAnsi"/>
-          <w:b/>
-          <w:color w:val="000000" w:themeColor="text1"/>
-          <w:sz w:val="28"/>
-        </w:rPr>
-        <w:t>Dr</w:t>
-      </w:r>
-      <w:r>
-        <w:rPr>
-          <w:rFonts w:asciiTheme="minorHAnsi" w:hAnsiTheme="minorHAnsi" w:cstheme="minorHAnsi"/>
-          <w:b/>
-          <w:color w:val="000000" w:themeColor="text1"/>
-          <w:sz w:val="28"/>
-        </w:rPr>
-        <w:t xml:space="preserve">op Zone </w:t>
-      </w:r>
-    </w:p>
-    <w:p>
-      <w:pPr>
-        <w:rPr>
-          <w:rFonts w:asciiTheme="minorHAnsi" w:hAnsiTheme="minorHAnsi" w:cstheme="minorHAnsi"/>
-          <w:b/>
-          <w:color w:val="000000" w:themeColor="text1"/>
-          <w:sz w:val="28"/>
-        </w:rPr>
-      </w:pPr>
-    </w:p>
-    <w:p>
-      <w:pPr>
-        <w:ind w:firstLine="720"/>
-        <w:rPr>
-          <w:rFonts w:asciiTheme="minorHAnsi" w:hAnsiTheme="minorHAnsi" w:cstheme="minorHAnsi"/>
-          <w:b/>
-          <w:color w:val="000000" w:themeColor="text1"/>
-          <w:sz w:val="28"/>
-        </w:rPr>
-      </w:pPr>
-      <w:r>
-        <w:rPr>
-          <w:rFonts w:asciiTheme="minorHAnsi" w:hAnsiTheme="minorHAnsi" w:cstheme="minorHAnsi"/>
-          <w:color w:val="000000" w:themeColor="text1"/>
-        </w:rPr>
-        <w:t>The</w:t>
-      </w:r>
-      <w:r>
-        <w:rPr>
-          <w:rFonts w:asciiTheme="minorHAnsi" w:hAnsiTheme="minorHAnsi" w:cstheme="minorHAnsi"/>
-          <w:color w:val="000000" w:themeColor="text1"/>
-        </w:rPr>
-        <w:t xml:space="preserve"> issue with this bug is that, </w:t>
-      </w:r>
-      <w:r>
-        <w:rPr>
-          <w:rFonts w:asciiTheme="minorHAnsi" w:hAnsiTheme="minorHAnsi" w:cstheme="minorHAnsi"/>
-          <w:color w:val="000000" w:themeColor="text1"/>
-        </w:rPr>
-        <w:t xml:space="preserve">when playing the </w:t>
-      </w:r>
-      <w:r>
-        <w:rPr>
-          <w:rFonts w:asciiTheme="minorHAnsi" w:hAnsiTheme="minorHAnsi" w:cstheme="minorHAnsi"/>
-          <w:color w:val="000000" w:themeColor="text1"/>
-        </w:rPr>
-        <w:t>game,</w:t>
-      </w:r>
-      <w:r>
-        <w:rPr>
-          <w:rFonts w:asciiTheme="minorHAnsi" w:hAnsiTheme="minorHAnsi" w:cstheme="minorHAnsi"/>
-          <w:color w:val="000000" w:themeColor="text1"/>
-        </w:rPr>
-        <w:t xml:space="preserve"> </w:t>
-      </w:r>
-      <w:r>
-        <w:rPr>
-          <w:rFonts w:asciiTheme="minorHAnsi" w:hAnsiTheme="minorHAnsi" w:cstheme="minorHAnsi"/>
-          <w:color w:val="000000" w:themeColor="text1"/>
-        </w:rPr>
-        <w:t>the</w:t>
-      </w:r>
-      <w:r>
-        <w:rPr>
-          <w:rFonts w:asciiTheme="minorHAnsi" w:hAnsiTheme="minorHAnsi" w:cstheme="minorHAnsi"/>
-          <w:color w:val="000000" w:themeColor="text1"/>
-        </w:rPr>
-        <w:t xml:space="preserve"> user is able to drag </w:t>
-      </w:r>
-      <w:r>
-        <w:rPr>
-          <w:rFonts w:asciiTheme="minorHAnsi" w:hAnsiTheme="minorHAnsi" w:cstheme="minorHAnsi"/>
-          <w:color w:val="000000" w:themeColor="text1"/>
-        </w:rPr>
-        <w:t xml:space="preserve">multiple images from the </w:t>
-      </w:r>
-      <w:r>
-        <w:rPr>
-          <w:rFonts w:asciiTheme="minorHAnsi" w:hAnsiTheme="minorHAnsi" w:cstheme="minorHAnsi"/>
-          <w:color w:val="000000" w:themeColor="text1"/>
-        </w:rPr>
-        <w:t>image’s</w:t>
-      </w:r>
-      <w:r>
-        <w:rPr>
-          <w:rFonts w:asciiTheme="minorHAnsi" w:hAnsiTheme="minorHAnsi" w:cstheme="minorHAnsi"/>
-          <w:color w:val="000000" w:themeColor="text1"/>
-        </w:rPr>
-        <w:t xml:space="preserve"> container into one single drop-zone container. </w:t>
-      </w:r>
-      <w:r>
-        <w:rPr>
-          <w:rFonts w:asciiTheme="minorHAnsi" w:hAnsiTheme="minorHAnsi" w:cstheme="minorHAnsi"/>
-          <w:color w:val="000000" w:themeColor="text1"/>
-        </w:rPr>
-        <w:t xml:space="preserve">The user should only be able to drag one image into a drop-zone container, not multiple. </w:t>
-      </w:r>
-    </w:p>
-    <w:p>
-      <w:pPr>
-        <w:ind w:firstLine="720"/>
-        <w:rPr>
-          <w:rFonts w:asciiTheme="minorHAnsi" w:hAnsiTheme="minorHAnsi" w:cstheme="minorHAnsi"/>
-          <w:color w:val="000000" w:themeColor="text1"/>
-        </w:rPr>
-      </w:pPr>
-    </w:p>
-    <w:p>
-      <w:pPr>
-        <w:ind w:firstLine="720"/>
-        <w:rPr>
-          <w:rFonts w:asciiTheme="minorHAnsi" w:hAnsiTheme="minorHAnsi" w:cstheme="minorHAnsi"/>
-          <w:color w:val="000000" w:themeColor="text1"/>
-        </w:rPr>
-      </w:pPr>
-      <w:r>
-        <w:rPr>
-          <w:rFonts w:asciiTheme="minorHAnsi" w:hAnsiTheme="minorHAnsi" w:cstheme="minorHAnsi"/>
-          <w:color w:val="000000" w:themeColor="text1"/>
-        </w:rPr>
-        <w:t>To fix this</w:t>
-      </w:r>
-      <w:r>
-        <w:rPr>
-          <w:rFonts w:asciiTheme="minorHAnsi" w:hAnsiTheme="minorHAnsi" w:cstheme="minorHAnsi"/>
-          <w:color w:val="000000" w:themeColor="text1"/>
-        </w:rPr>
-        <w:t xml:space="preserve"> bug</w:t>
-      </w:r>
-      <w:r>
-        <w:rPr>
-          <w:rFonts w:asciiTheme="minorHAnsi" w:hAnsiTheme="minorHAnsi" w:cstheme="minorHAnsi"/>
-          <w:color w:val="000000" w:themeColor="text1"/>
-        </w:rPr>
-        <w:t xml:space="preserve"> </w:t>
-      </w:r>
-      <w:r>
-        <w:rPr>
-          <w:rFonts w:asciiTheme="minorHAnsi" w:hAnsiTheme="minorHAnsi" w:cstheme="minorHAnsi"/>
-          <w:color w:val="000000" w:themeColor="text1"/>
-        </w:rPr>
-        <w:t>I will have to</w:t>
-      </w:r>
-    </w:p>
-    <w:p>
-      <w:pPr>
-        <w:rPr>
-          <w:rFonts w:asciiTheme="minorHAnsi" w:hAnsiTheme="minorHAnsi" w:cstheme="minorHAnsi"/>
-          <w:color w:val="000000" w:themeColor="text1"/>
-        </w:rPr>
-      </w:pPr>
-    </w:p>
-    <w:p>
-      <w:pPr>
-        <w:rPr>
-          <w:rFonts w:asciiTheme="minorHAnsi" w:hAnsiTheme="minorHAnsi" w:cstheme="minorHAnsi"/>
-          <w:color w:val="000000" w:themeColor="text1"/>
-        </w:rPr>
-      </w:pPr>
-    </w:p>
-    <w:p>
-      <w:pPr>
-        <w:rPr>
-          <w:rFonts w:asciiTheme="minorHAnsi" w:hAnsiTheme="minorHAnsi" w:cstheme="minorHAnsi"/>
-          <w:b/>
-          <w:color w:val="000000" w:themeColor="text1"/>
-          <w:sz w:val="28"/>
-        </w:rPr>
-      </w:pPr>
-      <w:r>
-        <w:rPr>
-          <w:rFonts w:asciiTheme="minorHAnsi" w:hAnsiTheme="minorHAnsi" w:cstheme="minorHAnsi"/>
-          <w:b/>
-          <w:color w:val="000000" w:themeColor="text1"/>
-          <w:sz w:val="28"/>
-        </w:rPr>
-        <w:t xml:space="preserve">Puzzle Reset </w:t>
-      </w:r>
-    </w:p>
-    <w:p>
-      <w:pPr>
-        <w:rPr>
-          <w:rFonts w:asciiTheme="minorHAnsi" w:hAnsiTheme="minorHAnsi" w:cstheme="minorHAnsi"/>
-          <w:b/>
-          <w:color w:val="000000" w:themeColor="text1"/>
-          <w:sz w:val="28"/>
-        </w:rPr>
-      </w:pPr>
-    </w:p>
-    <w:p>
-      <w:pPr>
-        <w:ind w:firstLine="360"/>
-        <w:rPr>
-          <w:rFonts w:asciiTheme="minorHAnsi" w:hAnsiTheme="minorHAnsi" w:cstheme="minorHAnsi"/>
-          <w:color w:val="000000" w:themeColor="text1"/>
-        </w:rPr>
-      </w:pPr>
-      <w:r>
-        <w:rPr>
-          <w:rFonts w:asciiTheme="minorHAnsi" w:hAnsiTheme="minorHAnsi" w:cstheme="minorHAnsi"/>
-          <w:color w:val="000000" w:themeColor="text1"/>
-        </w:rPr>
-        <w:t xml:space="preserve">The issue with this bug is that, </w:t>
-      </w:r>
-      <w:r>
-        <w:rPr>
-          <w:rFonts w:asciiTheme="minorHAnsi" w:hAnsiTheme="minorHAnsi" w:cstheme="minorHAnsi"/>
-          <w:color w:val="000000" w:themeColor="text1"/>
-        </w:rPr>
-        <w:t>w</w:t>
-      </w:r>
-      <w:r>
-        <w:rPr>
-          <w:rFonts w:asciiTheme="minorHAnsi" w:hAnsiTheme="minorHAnsi" w:cstheme="minorHAnsi"/>
-          <w:color w:val="000000" w:themeColor="text1"/>
-        </w:rPr>
-        <w:t>hen a new puzzle is selected, the current images</w:t>
-      </w:r>
-      <w:r>
-        <w:rPr>
-          <w:rFonts w:asciiTheme="minorHAnsi" w:hAnsiTheme="minorHAnsi" w:cstheme="minorHAnsi"/>
-          <w:color w:val="000000" w:themeColor="text1"/>
-        </w:rPr>
-        <w:t xml:space="preserve"> in the drop-zone boxes stay in place, while the new set of images will appear in the image</w:t>
-      </w:r>
-      <w:r>
-        <w:rPr>
-          <w:rFonts w:asciiTheme="minorHAnsi" w:hAnsiTheme="minorHAnsi" w:cstheme="minorHAnsi"/>
-          <w:color w:val="000000" w:themeColor="text1"/>
-        </w:rPr>
-        <w:t>’s</w:t>
-      </w:r>
-      <w:r>
-        <w:rPr>
-          <w:rFonts w:asciiTheme="minorHAnsi" w:hAnsiTheme="minorHAnsi" w:cstheme="minorHAnsi"/>
-          <w:color w:val="000000" w:themeColor="text1"/>
-        </w:rPr>
-        <w:t xml:space="preserve"> container. </w:t>
-      </w:r>
-      <w:r>
-        <w:rPr>
-          <w:rFonts w:asciiTheme="minorHAnsi" w:hAnsiTheme="minorHAnsi" w:cstheme="minorHAnsi"/>
-          <w:color w:val="000000" w:themeColor="text1"/>
-        </w:rPr>
-        <w:t xml:space="preserve"> </w:t>
-      </w:r>
-      <w:r>
-        <w:rPr>
-          <w:rFonts w:asciiTheme="minorHAnsi" w:hAnsiTheme="minorHAnsi" w:cstheme="minorHAnsi"/>
-          <w:color w:val="000000" w:themeColor="text1"/>
-        </w:rPr>
-        <w:t xml:space="preserve">The images in the drop-zone boxes </w:t>
-      </w:r>
-      <w:r>
-        <w:rPr>
-          <w:rFonts w:asciiTheme="minorHAnsi" w:hAnsiTheme="minorHAnsi" w:cstheme="minorHAnsi"/>
-          <w:color w:val="000000" w:themeColor="text1"/>
-        </w:rPr>
-        <w:t>should disappear off the board</w:t>
-      </w:r>
-      <w:r>
-        <w:rPr>
-          <w:rFonts w:asciiTheme="minorHAnsi" w:hAnsiTheme="minorHAnsi" w:cstheme="minorHAnsi"/>
-          <w:color w:val="000000" w:themeColor="text1"/>
-        </w:rPr>
-        <w:t xml:space="preserve"> when a new puzzle is selected</w:t>
-      </w:r>
-      <w:r>
-        <w:rPr>
-          <w:rFonts w:asciiTheme="minorHAnsi" w:hAnsiTheme="minorHAnsi" w:cstheme="minorHAnsi"/>
-          <w:color w:val="000000" w:themeColor="text1"/>
-        </w:rPr>
-        <w:t xml:space="preserve"> so </w:t>
-      </w:r>
-      <w:r>
-        <w:rPr>
-          <w:rFonts w:asciiTheme="minorHAnsi" w:hAnsiTheme="minorHAnsi" w:cstheme="minorHAnsi"/>
-          <w:color w:val="000000" w:themeColor="text1"/>
-        </w:rPr>
-        <w:t xml:space="preserve">that </w:t>
-      </w:r>
-      <w:r>
-        <w:rPr>
-          <w:rFonts w:asciiTheme="minorHAnsi" w:hAnsiTheme="minorHAnsi" w:cstheme="minorHAnsi"/>
-          <w:color w:val="000000" w:themeColor="text1"/>
-        </w:rPr>
-        <w:t xml:space="preserve">the new game can be played. </w:t>
-      </w:r>
-      <w:r>
-        <w:rPr>
-          <w:rFonts w:asciiTheme="minorHAnsi" w:hAnsiTheme="minorHAnsi" w:cstheme="minorHAnsi"/>
-          <w:color w:val="000000" w:themeColor="text1"/>
-        </w:rPr>
-        <w:t xml:space="preserve"> </w:t>
-      </w:r>
-    </w:p>
-    <w:p>
-      <w:pPr>
-        <w:rPr>
-          <w:rFonts w:asciiTheme="minorHAnsi" w:hAnsiTheme="minorHAnsi" w:cstheme="minorHAnsi"/>
-          <w:color w:val="000000" w:themeColor="text1"/>
-        </w:rPr>
-      </w:pPr>
-    </w:p>
-    <w:p>
-      <w:pPr>
-        <w:ind w:firstLine="360"/>
-        <w:rPr>
-          <w:rFonts w:asciiTheme="minorHAnsi" w:hAnsiTheme="minorHAnsi" w:cstheme="minorHAnsi"/>
-          <w:color w:val="000000" w:themeColor="text1"/>
-        </w:rPr>
-      </w:pPr>
-      <w:r>
-        <w:rPr>
-          <w:rFonts w:asciiTheme="minorHAnsi" w:hAnsiTheme="minorHAnsi" w:cstheme="minorHAnsi"/>
-          <w:color w:val="000000" w:themeColor="text1"/>
-        </w:rPr>
-        <w:t xml:space="preserve">To fix this issue I will </w:t>
-      </w:r>
-      <w:r>
-        <w:rPr>
-          <w:rFonts w:asciiTheme="minorHAnsi" w:hAnsiTheme="minorHAnsi" w:cstheme="minorHAnsi"/>
-          <w:color w:val="000000" w:themeColor="text1"/>
-        </w:rPr>
-        <w:t>have</w:t>
-      </w:r>
-      <w:r>
-        <w:rPr>
-          <w:rFonts w:asciiTheme="minorHAnsi" w:hAnsiTheme="minorHAnsi" w:cstheme="minorHAnsi"/>
-          <w:color w:val="000000" w:themeColor="text1"/>
-        </w:rPr>
-        <w:t xml:space="preserve"> to </w:t>
+      <w:r>
+        <w:rPr>
+          <w:rFonts w:asciiTheme="minorHAnsi" w:hAnsiTheme="minorHAnsi" w:cstheme="minorHAnsi"/>
+          <w:color w:val="000000" w:themeColor="text1"/>
+        </w:rPr>
+        <w:t>ed upon.</w:t>
       </w:r>
     </w:p>
     <w:sectPr>

</xml_diff>

<commit_message>
tried to get the reset to work, but not luck
</commit_message>
<xml_diff>
--- a/Assets/Drag and Drop Puzzle Bugs.docx
+++ b/Assets/Drag and Drop Puzzle Bugs.docx
@@ -423,427 +423,14 @@
           <w:rFonts w:asciiTheme="minorHAnsi" w:hAnsiTheme="minorHAnsi" w:cstheme="minorHAnsi"/>
           <w:color w:val="000000" w:themeColor="text1"/>
         </w:rPr>
-        <w:t xml:space="preserve"> of the current bugs that need to be fixed and how I plan to solve those bugs. Below I will list th</w:t>
-      </w:r>
-      <w:r>
-        <w:rPr>
-          <w:rFonts w:asciiTheme="minorHAnsi" w:hAnsiTheme="minorHAnsi" w:cstheme="minorHAnsi"/>
-          <w:color w:val="000000" w:themeColor="text1"/>
-        </w:rPr>
-        <w:t>ose</w:t>
-      </w:r>
-      <w:r>
-        <w:rPr>
-          <w:rFonts w:asciiTheme="minorHAnsi" w:hAnsiTheme="minorHAnsi" w:cstheme="minorHAnsi"/>
-          <w:color w:val="000000" w:themeColor="text1"/>
-        </w:rPr>
-        <w:t xml:space="preserve"> bugs and the solutions to them. </w:t>
-      </w:r>
-    </w:p>
-    <w:p>
-      <w:pPr>
-        <w:rPr>
-          <w:rFonts w:asciiTheme="minorHAnsi" w:hAnsiTheme="minorHAnsi" w:cstheme="minorHAnsi"/>
-          <w:color w:val="000000" w:themeColor="text1"/>
-        </w:rPr>
-      </w:pPr>
-    </w:p>
-    <w:p>
-      <w:pPr>
-        <w:rPr>
-          <w:rFonts w:asciiTheme="minorHAnsi" w:hAnsiTheme="minorHAnsi" w:cstheme="minorHAnsi"/>
-          <w:color w:val="000000" w:themeColor="text1"/>
-        </w:rPr>
-      </w:pPr>
-    </w:p>
-    <w:p>
-      <w:pPr>
-        <w:rPr>
-          <w:rFonts w:asciiTheme="minorHAnsi" w:hAnsiTheme="minorHAnsi" w:cstheme="minorHAnsi"/>
-          <w:b/>
-          <w:color w:val="000000" w:themeColor="text1"/>
-          <w:sz w:val="28"/>
-        </w:rPr>
-      </w:pPr>
-      <w:r>
-        <w:rPr>
-          <w:rFonts w:asciiTheme="minorHAnsi" w:hAnsiTheme="minorHAnsi" w:cstheme="minorHAnsi"/>
-          <w:b/>
-          <w:color w:val="000000" w:themeColor="text1"/>
-          <w:sz w:val="28"/>
-        </w:rPr>
-        <w:t>Dr</w:t>
-      </w:r>
-      <w:r>
-        <w:rPr>
-          <w:rFonts w:asciiTheme="minorHAnsi" w:hAnsiTheme="minorHAnsi" w:cstheme="minorHAnsi"/>
-          <w:b/>
-          <w:color w:val="000000" w:themeColor="text1"/>
-          <w:sz w:val="28"/>
-        </w:rPr>
-        <w:t xml:space="preserve">op Zone </w:t>
-      </w:r>
-    </w:p>
-    <w:p>
-      <w:pPr>
-        <w:rPr>
-          <w:rFonts w:asciiTheme="minorHAnsi" w:hAnsiTheme="minorHAnsi" w:cstheme="minorHAnsi"/>
-          <w:b/>
-          <w:color w:val="000000" w:themeColor="text1"/>
-          <w:sz w:val="28"/>
-        </w:rPr>
-      </w:pPr>
-    </w:p>
-    <w:p>
-      <w:pPr>
-        <w:ind w:firstLine="720"/>
-        <w:rPr>
-          <w:rFonts w:asciiTheme="minorHAnsi" w:hAnsiTheme="minorHAnsi" w:cstheme="minorHAnsi"/>
-          <w:b/>
-          <w:color w:val="000000" w:themeColor="text1"/>
-          <w:sz w:val="28"/>
-        </w:rPr>
-      </w:pPr>
-      <w:r>
-        <w:rPr>
-          <w:rFonts w:asciiTheme="minorHAnsi" w:hAnsiTheme="minorHAnsi" w:cstheme="minorHAnsi"/>
-          <w:color w:val="000000" w:themeColor="text1"/>
-        </w:rPr>
-        <w:t>The</w:t>
-      </w:r>
-      <w:r>
-        <w:rPr>
-          <w:rFonts w:asciiTheme="minorHAnsi" w:hAnsiTheme="minorHAnsi" w:cstheme="minorHAnsi"/>
-          <w:color w:val="000000" w:themeColor="text1"/>
-        </w:rPr>
-        <w:t xml:space="preserve"> issue with this bug is that, </w:t>
-      </w:r>
-      <w:r>
-        <w:rPr>
-          <w:rFonts w:asciiTheme="minorHAnsi" w:hAnsiTheme="minorHAnsi" w:cstheme="minorHAnsi"/>
-          <w:color w:val="000000" w:themeColor="text1"/>
-        </w:rPr>
-        <w:t xml:space="preserve">when playing the </w:t>
-      </w:r>
-      <w:r>
-        <w:rPr>
-          <w:rFonts w:asciiTheme="minorHAnsi" w:hAnsiTheme="minorHAnsi" w:cstheme="minorHAnsi"/>
-          <w:color w:val="000000" w:themeColor="text1"/>
-        </w:rPr>
-        <w:t>game,</w:t>
-      </w:r>
-      <w:r>
-        <w:rPr>
-          <w:rFonts w:asciiTheme="minorHAnsi" w:hAnsiTheme="minorHAnsi" w:cstheme="minorHAnsi"/>
-          <w:color w:val="000000" w:themeColor="text1"/>
-        </w:rPr>
-        <w:t xml:space="preserve"> </w:t>
-      </w:r>
-      <w:r>
-        <w:rPr>
-          <w:rFonts w:asciiTheme="minorHAnsi" w:hAnsiTheme="minorHAnsi" w:cstheme="minorHAnsi"/>
-          <w:color w:val="000000" w:themeColor="text1"/>
-        </w:rPr>
-        <w:t>the</w:t>
-      </w:r>
-      <w:r>
-        <w:rPr>
-          <w:rFonts w:asciiTheme="minorHAnsi" w:hAnsiTheme="minorHAnsi" w:cstheme="minorHAnsi"/>
-          <w:color w:val="000000" w:themeColor="text1"/>
-        </w:rPr>
-        <w:t xml:space="preserve"> user is able to drag </w:t>
-      </w:r>
-      <w:r>
-        <w:rPr>
-          <w:rFonts w:asciiTheme="minorHAnsi" w:hAnsiTheme="minorHAnsi" w:cstheme="minorHAnsi"/>
-          <w:color w:val="000000" w:themeColor="text1"/>
-        </w:rPr>
-        <w:t xml:space="preserve">multiple images from the </w:t>
-      </w:r>
-      <w:r>
-        <w:rPr>
-          <w:rFonts w:asciiTheme="minorHAnsi" w:hAnsiTheme="minorHAnsi" w:cstheme="minorHAnsi"/>
-          <w:color w:val="000000" w:themeColor="text1"/>
-        </w:rPr>
-        <w:t>image’s</w:t>
-      </w:r>
-      <w:r>
-        <w:rPr>
-          <w:rFonts w:asciiTheme="minorHAnsi" w:hAnsiTheme="minorHAnsi" w:cstheme="minorHAnsi"/>
-          <w:color w:val="000000" w:themeColor="text1"/>
-        </w:rPr>
-        <w:t xml:space="preserve"> container into one single drop-zone container. </w:t>
-      </w:r>
-      <w:r>
-        <w:rPr>
-          <w:rFonts w:asciiTheme="minorHAnsi" w:hAnsiTheme="minorHAnsi" w:cstheme="minorHAnsi"/>
-          <w:color w:val="000000" w:themeColor="text1"/>
-        </w:rPr>
-        <w:t xml:space="preserve">The user should only be able to drag one image into a drop-zone container, not multiple. </w:t>
-      </w:r>
-    </w:p>
-    <w:p>
-      <w:pPr>
-        <w:ind w:firstLine="720"/>
-        <w:rPr>
-          <w:rFonts w:asciiTheme="minorHAnsi" w:hAnsiTheme="minorHAnsi" w:cstheme="minorHAnsi"/>
-          <w:color w:val="000000" w:themeColor="text1"/>
-        </w:rPr>
-      </w:pPr>
-    </w:p>
-    <w:p>
-      <w:pPr>
-        <w:ind w:firstLine="720"/>
-        <w:rPr>
-          <w:rFonts w:asciiTheme="minorHAnsi" w:hAnsiTheme="minorHAnsi" w:cstheme="minorHAnsi"/>
-          <w:color w:val="000000" w:themeColor="text1"/>
-        </w:rPr>
-      </w:pPr>
-      <w:r>
-        <w:rPr>
-          <w:rFonts w:asciiTheme="minorHAnsi" w:hAnsiTheme="minorHAnsi" w:cstheme="minorHAnsi"/>
-          <w:color w:val="000000" w:themeColor="text1"/>
-        </w:rPr>
-        <w:t>To fix this</w:t>
-      </w:r>
-      <w:r>
-        <w:rPr>
-          <w:rFonts w:asciiTheme="minorHAnsi" w:hAnsiTheme="minorHAnsi" w:cstheme="minorHAnsi"/>
-          <w:color w:val="000000" w:themeColor="text1"/>
-        </w:rPr>
-        <w:t xml:space="preserve"> bug</w:t>
-      </w:r>
-      <w:r>
-        <w:rPr>
-          <w:rFonts w:asciiTheme="minorHAnsi" w:hAnsiTheme="minorHAnsi" w:cstheme="minorHAnsi"/>
-          <w:color w:val="000000" w:themeColor="text1"/>
-        </w:rPr>
-        <w:t xml:space="preserve"> </w:t>
-      </w:r>
-      <w:r>
-        <w:rPr>
-          <w:rFonts w:asciiTheme="minorHAnsi" w:hAnsiTheme="minorHAnsi" w:cstheme="minorHAnsi"/>
-          <w:color w:val="000000" w:themeColor="text1"/>
-        </w:rPr>
-        <w:t>I will have to</w:t>
-      </w:r>
-    </w:p>
-    <w:p>
-      <w:pPr>
-        <w:rPr>
-          <w:rFonts w:asciiTheme="minorHAnsi" w:hAnsiTheme="minorHAnsi" w:cstheme="minorHAnsi"/>
-          <w:color w:val="000000" w:themeColor="text1"/>
-        </w:rPr>
-      </w:pPr>
-    </w:p>
-    <w:p>
-      <w:pPr>
-        <w:rPr>
-          <w:rFonts w:asciiTheme="minorHAnsi" w:hAnsiTheme="minorHAnsi" w:cstheme="minorHAnsi"/>
-          <w:color w:val="000000" w:themeColor="text1"/>
-        </w:rPr>
-      </w:pPr>
-    </w:p>
-    <w:p>
-      <w:pPr>
-        <w:rPr>
-          <w:rFonts w:asciiTheme="minorHAnsi" w:hAnsiTheme="minorHAnsi" w:cstheme="minorHAnsi"/>
-          <w:b/>
-          <w:color w:val="000000" w:themeColor="text1"/>
-          <w:sz w:val="28"/>
-        </w:rPr>
-      </w:pPr>
-      <w:r>
-        <w:rPr>
-          <w:rFonts w:asciiTheme="minorHAnsi" w:hAnsiTheme="minorHAnsi" w:cstheme="minorHAnsi"/>
-          <w:b/>
-          <w:color w:val="000000" w:themeColor="text1"/>
-          <w:sz w:val="28"/>
-        </w:rPr>
-        <w:t xml:space="preserve">Puzzle Reset </w:t>
-      </w:r>
-    </w:p>
-    <w:p>
-      <w:pPr>
-        <w:rPr>
-          <w:rFonts w:asciiTheme="minorHAnsi" w:hAnsiTheme="minorHAnsi" w:cstheme="minorHAnsi"/>
-          <w:b/>
-          <w:color w:val="000000" w:themeColor="text1"/>
-          <w:sz w:val="28"/>
-        </w:rPr>
-      </w:pPr>
-    </w:p>
-    <w:p>
-      <w:pPr>
-        <w:ind w:firstLine="360"/>
-        <w:rPr>
-          <w:rFonts w:asciiTheme="minorHAnsi" w:hAnsiTheme="minorHAnsi" w:cstheme="minorHAnsi"/>
-          <w:color w:val="000000" w:themeColor="text1"/>
-        </w:rPr>
-      </w:pPr>
-      <w:r>
-        <w:rPr>
-          <w:rFonts w:asciiTheme="minorHAnsi" w:hAnsiTheme="minorHAnsi" w:cstheme="minorHAnsi"/>
-          <w:color w:val="000000" w:themeColor="text1"/>
-        </w:rPr>
-        <w:t xml:space="preserve">The issue with this bug is that, </w:t>
-      </w:r>
-      <w:r>
-        <w:rPr>
-          <w:rFonts w:asciiTheme="minorHAnsi" w:hAnsiTheme="minorHAnsi" w:cstheme="minorHAnsi"/>
-          <w:color w:val="000000" w:themeColor="text1"/>
-        </w:rPr>
-        <w:t>w</w:t>
-      </w:r>
-      <w:r>
-        <w:rPr>
-          <w:rFonts w:asciiTheme="minorHAnsi" w:hAnsiTheme="minorHAnsi" w:cstheme="minorHAnsi"/>
-          <w:color w:val="000000" w:themeColor="text1"/>
-        </w:rPr>
-        <w:t>hen a new puzzle is selected, the current images</w:t>
-      </w:r>
-      <w:r>
-        <w:rPr>
-          <w:rFonts w:asciiTheme="minorHAnsi" w:hAnsiTheme="minorHAnsi" w:cstheme="minorHAnsi"/>
-          <w:color w:val="000000" w:themeColor="text1"/>
-        </w:rPr>
-        <w:t xml:space="preserve"> in the drop-zone boxes stay in place, while the new set of images will appear in the image</w:t>
-      </w:r>
-      <w:r>
-        <w:rPr>
-          <w:rFonts w:asciiTheme="minorHAnsi" w:hAnsiTheme="minorHAnsi" w:cstheme="minorHAnsi"/>
-          <w:color w:val="000000" w:themeColor="text1"/>
-        </w:rPr>
-        <w:t>’s</w:t>
-      </w:r>
-      <w:r>
-        <w:rPr>
-          <w:rFonts w:asciiTheme="minorHAnsi" w:hAnsiTheme="minorHAnsi" w:cstheme="minorHAnsi"/>
-          <w:color w:val="000000" w:themeColor="text1"/>
-        </w:rPr>
-        <w:t xml:space="preserve"> container. </w:t>
-      </w:r>
-      <w:r>
-        <w:rPr>
-          <w:rFonts w:asciiTheme="minorHAnsi" w:hAnsiTheme="minorHAnsi" w:cstheme="minorHAnsi"/>
-          <w:color w:val="000000" w:themeColor="text1"/>
-        </w:rPr>
-        <w:t xml:space="preserve"> </w:t>
-      </w:r>
-      <w:r>
-        <w:rPr>
-          <w:rFonts w:asciiTheme="minorHAnsi" w:hAnsiTheme="minorHAnsi" w:cstheme="minorHAnsi"/>
-          <w:color w:val="000000" w:themeColor="text1"/>
-        </w:rPr>
-        <w:t xml:space="preserve">The images in the drop-zone boxes </w:t>
-      </w:r>
-      <w:r>
-        <w:rPr>
-          <w:rFonts w:asciiTheme="minorHAnsi" w:hAnsiTheme="minorHAnsi" w:cstheme="minorHAnsi"/>
-          <w:color w:val="000000" w:themeColor="text1"/>
-        </w:rPr>
-        <w:t>should disappear off the board</w:t>
-      </w:r>
-      <w:r>
-        <w:rPr>
-          <w:rFonts w:asciiTheme="minorHAnsi" w:hAnsiTheme="minorHAnsi" w:cstheme="minorHAnsi"/>
-          <w:color w:val="000000" w:themeColor="text1"/>
-        </w:rPr>
-        <w:t xml:space="preserve"> when a new puzzle is selected</w:t>
-      </w:r>
-      <w:r>
-        <w:rPr>
-          <w:rFonts w:asciiTheme="minorHAnsi" w:hAnsiTheme="minorHAnsi" w:cstheme="minorHAnsi"/>
-          <w:color w:val="000000" w:themeColor="text1"/>
-        </w:rPr>
-        <w:t xml:space="preserve"> so </w:t>
-      </w:r>
-      <w:r>
-        <w:rPr>
-          <w:rFonts w:asciiTheme="minorHAnsi" w:hAnsiTheme="minorHAnsi" w:cstheme="minorHAnsi"/>
-          <w:color w:val="000000" w:themeColor="text1"/>
-        </w:rPr>
-        <w:t xml:space="preserve">that </w:t>
-      </w:r>
-      <w:r>
-        <w:rPr>
-          <w:rFonts w:asciiTheme="minorHAnsi" w:hAnsiTheme="minorHAnsi" w:cstheme="minorHAnsi"/>
-          <w:color w:val="000000" w:themeColor="text1"/>
-        </w:rPr>
-        <w:t xml:space="preserve">the new game can be played. </w:t>
-      </w:r>
-      <w:r>
-        <w:rPr>
-          <w:rFonts w:asciiTheme="minorHAnsi" w:hAnsiTheme="minorHAnsi" w:cstheme="minorHAnsi"/>
-          <w:color w:val="000000" w:themeColor="text1"/>
-        </w:rPr>
-        <w:t xml:space="preserve"> </w:t>
-      </w:r>
-    </w:p>
-    <w:p>
-      <w:pPr>
-        <w:rPr>
-          <w:rFonts w:asciiTheme="minorHAnsi" w:hAnsiTheme="minorHAnsi" w:cstheme="minorHAnsi"/>
-          <w:color w:val="000000" w:themeColor="text1"/>
-        </w:rPr>
-      </w:pPr>
-    </w:p>
-    <w:p>
-      <w:pPr>
-        <w:ind w:firstLine="360"/>
-        <w:rPr>
-          <w:rFonts w:asciiTheme="minorHAnsi" w:hAnsiTheme="minorHAnsi" w:cstheme="minorHAnsi"/>
-          <w:color w:val="000000" w:themeColor="text1"/>
-        </w:rPr>
-      </w:pPr>
-      <w:r>
-        <w:rPr>
-          <w:rFonts w:asciiTheme="minorHAnsi" w:hAnsiTheme="minorHAnsi" w:cstheme="minorHAnsi"/>
-          <w:color w:val="000000" w:themeColor="text1"/>
-        </w:rPr>
-        <w:t xml:space="preserve">To fix this issue I will </w:t>
-      </w:r>
-      <w:r>
-        <w:rPr>
-          <w:rFonts w:asciiTheme="minorHAnsi" w:hAnsiTheme="minorHAnsi" w:cstheme="minorHAnsi"/>
-          <w:color w:val="000000" w:themeColor="text1"/>
-        </w:rPr>
-        <w:t>have</w:t>
-      </w:r>
-      <w:r>
-        <w:rPr>
-          <w:rFonts w:asciiTheme="minorHAnsi" w:hAnsiTheme="minorHAnsi" w:cstheme="minorHAnsi"/>
-          <w:color w:val="000000" w:themeColor="text1"/>
-        </w:rPr>
-        <w:t xml:space="preserve"> to </w:t>
-      </w:r>
-      <w:r>
-        <w:rPr>
-          <w:rFonts w:asciiTheme="minorHAnsi" w:hAnsiTheme="minorHAnsi" w:cstheme="minorHAnsi"/>
-          <w:color w:val="000000" w:themeColor="text1"/>
-        </w:rPr>
-        <w:t xml:space="preserve">use the </w:t>
-      </w:r>
-      <w:r>
-        <w:rPr>
-          <w:rFonts w:asciiTheme="minorHAnsi" w:hAnsiTheme="minorHAnsi" w:cstheme="minorHAnsi"/>
-          <w:color w:val="000000" w:themeColor="text1"/>
-        </w:rPr>
-        <w:t>‘ParentNode.children’, this property should allow me to have the images reset when the user chooses a new puzzle. The way this property will work is; the ‘ParentNode’</w:t>
-      </w:r>
-      <w:r>
-        <w:rPr>
-          <w:rFonts w:asciiTheme="minorHAnsi" w:hAnsiTheme="minorHAnsi" w:cstheme="minorHAnsi"/>
-          <w:color w:val="000000" w:themeColor="text1"/>
-        </w:rPr>
-        <w:t xml:space="preserve"> </w:t>
-      </w:r>
-      <w:r>
-        <w:rPr>
-          <w:rFonts w:asciiTheme="minorHAnsi" w:hAnsiTheme="minorHAnsi" w:cstheme="minorHAnsi"/>
-          <w:color w:val="000000" w:themeColor="text1"/>
-        </w:rPr>
-        <w:t>(button holder) which contains all the ‘child’ elements (puzzle board) should reset when the parent is call</w:t>
+        <w:t xml:space="preserve"> of the current bugs that need to be fixed and how I plan to solve th</w:t>
+      </w:r>
+      <w:r>
+        <w:rPr>
+          <w:rFonts w:asciiTheme="minorHAnsi" w:hAnsiTheme="minorHAnsi" w:cstheme="minorHAnsi"/>
+          <w:color w:val="000000" w:themeColor="text1"/>
+        </w:rPr>
+        <w:t>es</w:t>
       </w:r>
       <w:bookmarkStart w:id="0" w:name="_GoBack"/>
       <w:bookmarkEnd w:id="0"/>
@@ -852,7 +439,420 @@
           <w:rFonts w:asciiTheme="minorHAnsi" w:hAnsiTheme="minorHAnsi" w:cstheme="minorHAnsi"/>
           <w:color w:val="000000" w:themeColor="text1"/>
         </w:rPr>
-        <w:t>ed upon.</w:t>
+        <w:t>e bugs. Below I will list th</w:t>
+      </w:r>
+      <w:r>
+        <w:rPr>
+          <w:rFonts w:asciiTheme="minorHAnsi" w:hAnsiTheme="minorHAnsi" w:cstheme="minorHAnsi"/>
+          <w:color w:val="000000" w:themeColor="text1"/>
+        </w:rPr>
+        <w:t>ose</w:t>
+      </w:r>
+      <w:r>
+        <w:rPr>
+          <w:rFonts w:asciiTheme="minorHAnsi" w:hAnsiTheme="minorHAnsi" w:cstheme="minorHAnsi"/>
+          <w:color w:val="000000" w:themeColor="text1"/>
+        </w:rPr>
+        <w:t xml:space="preserve"> bugs and the solutions to them. </w:t>
+      </w:r>
+    </w:p>
+    <w:p>
+      <w:pPr>
+        <w:rPr>
+          <w:rFonts w:asciiTheme="minorHAnsi" w:hAnsiTheme="minorHAnsi" w:cstheme="minorHAnsi"/>
+          <w:color w:val="000000" w:themeColor="text1"/>
+        </w:rPr>
+      </w:pPr>
+    </w:p>
+    <w:p>
+      <w:pPr>
+        <w:rPr>
+          <w:rFonts w:asciiTheme="minorHAnsi" w:hAnsiTheme="minorHAnsi" w:cstheme="minorHAnsi"/>
+          <w:color w:val="000000" w:themeColor="text1"/>
+        </w:rPr>
+      </w:pPr>
+    </w:p>
+    <w:p>
+      <w:pPr>
+        <w:rPr>
+          <w:rFonts w:asciiTheme="minorHAnsi" w:hAnsiTheme="minorHAnsi" w:cstheme="minorHAnsi"/>
+          <w:b/>
+          <w:color w:val="000000" w:themeColor="text1"/>
+          <w:sz w:val="28"/>
+        </w:rPr>
+      </w:pPr>
+      <w:r>
+        <w:rPr>
+          <w:rFonts w:asciiTheme="minorHAnsi" w:hAnsiTheme="minorHAnsi" w:cstheme="minorHAnsi"/>
+          <w:b/>
+          <w:color w:val="000000" w:themeColor="text1"/>
+          <w:sz w:val="28"/>
+        </w:rPr>
+        <w:t>Dr</w:t>
+      </w:r>
+      <w:r>
+        <w:rPr>
+          <w:rFonts w:asciiTheme="minorHAnsi" w:hAnsiTheme="minorHAnsi" w:cstheme="minorHAnsi"/>
+          <w:b/>
+          <w:color w:val="000000" w:themeColor="text1"/>
+          <w:sz w:val="28"/>
+        </w:rPr>
+        <w:t xml:space="preserve">op Zone </w:t>
+      </w:r>
+    </w:p>
+    <w:p>
+      <w:pPr>
+        <w:rPr>
+          <w:rFonts w:asciiTheme="minorHAnsi" w:hAnsiTheme="minorHAnsi" w:cstheme="minorHAnsi"/>
+          <w:b/>
+          <w:color w:val="000000" w:themeColor="text1"/>
+          <w:sz w:val="28"/>
+        </w:rPr>
+      </w:pPr>
+    </w:p>
+    <w:p>
+      <w:pPr>
+        <w:ind w:firstLine="720"/>
+        <w:rPr>
+          <w:rFonts w:asciiTheme="minorHAnsi" w:hAnsiTheme="minorHAnsi" w:cstheme="minorHAnsi"/>
+          <w:b/>
+          <w:color w:val="000000" w:themeColor="text1"/>
+          <w:sz w:val="28"/>
+        </w:rPr>
+      </w:pPr>
+      <w:r>
+        <w:rPr>
+          <w:rFonts w:asciiTheme="minorHAnsi" w:hAnsiTheme="minorHAnsi" w:cstheme="minorHAnsi"/>
+          <w:color w:val="000000" w:themeColor="text1"/>
+        </w:rPr>
+        <w:t>The</w:t>
+      </w:r>
+      <w:r>
+        <w:rPr>
+          <w:rFonts w:asciiTheme="minorHAnsi" w:hAnsiTheme="minorHAnsi" w:cstheme="minorHAnsi"/>
+          <w:color w:val="000000" w:themeColor="text1"/>
+        </w:rPr>
+        <w:t xml:space="preserve"> issue with this bug is that, </w:t>
+      </w:r>
+      <w:r>
+        <w:rPr>
+          <w:rFonts w:asciiTheme="minorHAnsi" w:hAnsiTheme="minorHAnsi" w:cstheme="minorHAnsi"/>
+          <w:color w:val="000000" w:themeColor="text1"/>
+        </w:rPr>
+        <w:t xml:space="preserve">when playing the </w:t>
+      </w:r>
+      <w:r>
+        <w:rPr>
+          <w:rFonts w:asciiTheme="minorHAnsi" w:hAnsiTheme="minorHAnsi" w:cstheme="minorHAnsi"/>
+          <w:color w:val="000000" w:themeColor="text1"/>
+        </w:rPr>
+        <w:t>game,</w:t>
+      </w:r>
+      <w:r>
+        <w:rPr>
+          <w:rFonts w:asciiTheme="minorHAnsi" w:hAnsiTheme="minorHAnsi" w:cstheme="minorHAnsi"/>
+          <w:color w:val="000000" w:themeColor="text1"/>
+        </w:rPr>
+        <w:t xml:space="preserve"> </w:t>
+      </w:r>
+      <w:r>
+        <w:rPr>
+          <w:rFonts w:asciiTheme="minorHAnsi" w:hAnsiTheme="minorHAnsi" w:cstheme="minorHAnsi"/>
+          <w:color w:val="000000" w:themeColor="text1"/>
+        </w:rPr>
+        <w:t>the</w:t>
+      </w:r>
+      <w:r>
+        <w:rPr>
+          <w:rFonts w:asciiTheme="minorHAnsi" w:hAnsiTheme="minorHAnsi" w:cstheme="minorHAnsi"/>
+          <w:color w:val="000000" w:themeColor="text1"/>
+        </w:rPr>
+        <w:t xml:space="preserve"> user is able to drag </w:t>
+      </w:r>
+      <w:r>
+        <w:rPr>
+          <w:rFonts w:asciiTheme="minorHAnsi" w:hAnsiTheme="minorHAnsi" w:cstheme="minorHAnsi"/>
+          <w:color w:val="000000" w:themeColor="text1"/>
+        </w:rPr>
+        <w:t xml:space="preserve">multiple images from the </w:t>
+      </w:r>
+      <w:r>
+        <w:rPr>
+          <w:rFonts w:asciiTheme="minorHAnsi" w:hAnsiTheme="minorHAnsi" w:cstheme="minorHAnsi"/>
+          <w:color w:val="000000" w:themeColor="text1"/>
+        </w:rPr>
+        <w:t>image’s</w:t>
+      </w:r>
+      <w:r>
+        <w:rPr>
+          <w:rFonts w:asciiTheme="minorHAnsi" w:hAnsiTheme="minorHAnsi" w:cstheme="minorHAnsi"/>
+          <w:color w:val="000000" w:themeColor="text1"/>
+        </w:rPr>
+        <w:t xml:space="preserve"> container into one single drop-zone container. </w:t>
+      </w:r>
+      <w:r>
+        <w:rPr>
+          <w:rFonts w:asciiTheme="minorHAnsi" w:hAnsiTheme="minorHAnsi" w:cstheme="minorHAnsi"/>
+          <w:color w:val="000000" w:themeColor="text1"/>
+        </w:rPr>
+        <w:t xml:space="preserve">The user should only be able to drag one image into a drop-zone container, not multiple. </w:t>
+      </w:r>
+    </w:p>
+    <w:p>
+      <w:pPr>
+        <w:ind w:firstLine="720"/>
+        <w:rPr>
+          <w:rFonts w:asciiTheme="minorHAnsi" w:hAnsiTheme="minorHAnsi" w:cstheme="minorHAnsi"/>
+          <w:color w:val="000000" w:themeColor="text1"/>
+        </w:rPr>
+      </w:pPr>
+    </w:p>
+    <w:p>
+      <w:pPr>
+        <w:ind w:firstLine="720"/>
+        <w:rPr>
+          <w:rFonts w:asciiTheme="minorHAnsi" w:hAnsiTheme="minorHAnsi" w:cstheme="minorHAnsi"/>
+          <w:color w:val="000000" w:themeColor="text1"/>
+        </w:rPr>
+      </w:pPr>
+      <w:r>
+        <w:rPr>
+          <w:rFonts w:asciiTheme="minorHAnsi" w:hAnsiTheme="minorHAnsi" w:cstheme="minorHAnsi"/>
+          <w:color w:val="000000" w:themeColor="text1"/>
+        </w:rPr>
+        <w:t>To fix this</w:t>
+      </w:r>
+      <w:r>
+        <w:rPr>
+          <w:rFonts w:asciiTheme="minorHAnsi" w:hAnsiTheme="minorHAnsi" w:cstheme="minorHAnsi"/>
+          <w:color w:val="000000" w:themeColor="text1"/>
+        </w:rPr>
+        <w:t xml:space="preserve"> bug</w:t>
+      </w:r>
+      <w:r>
+        <w:rPr>
+          <w:rFonts w:asciiTheme="minorHAnsi" w:hAnsiTheme="minorHAnsi" w:cstheme="minorHAnsi"/>
+          <w:color w:val="000000" w:themeColor="text1"/>
+        </w:rPr>
+        <w:t xml:space="preserve"> </w:t>
+      </w:r>
+      <w:r>
+        <w:rPr>
+          <w:rFonts w:asciiTheme="minorHAnsi" w:hAnsiTheme="minorHAnsi" w:cstheme="minorHAnsi"/>
+          <w:color w:val="000000" w:themeColor="text1"/>
+        </w:rPr>
+        <w:t>I will have to</w:t>
+      </w:r>
+    </w:p>
+    <w:p>
+      <w:pPr>
+        <w:rPr>
+          <w:rFonts w:asciiTheme="minorHAnsi" w:hAnsiTheme="minorHAnsi" w:cstheme="minorHAnsi"/>
+          <w:color w:val="000000" w:themeColor="text1"/>
+        </w:rPr>
+      </w:pPr>
+    </w:p>
+    <w:p>
+      <w:pPr>
+        <w:rPr>
+          <w:rFonts w:asciiTheme="minorHAnsi" w:hAnsiTheme="minorHAnsi" w:cstheme="minorHAnsi"/>
+          <w:color w:val="000000" w:themeColor="text1"/>
+        </w:rPr>
+      </w:pPr>
+    </w:p>
+    <w:p>
+      <w:pPr>
+        <w:rPr>
+          <w:rFonts w:asciiTheme="minorHAnsi" w:hAnsiTheme="minorHAnsi" w:cstheme="minorHAnsi"/>
+          <w:b/>
+          <w:color w:val="000000" w:themeColor="text1"/>
+          <w:sz w:val="28"/>
+        </w:rPr>
+      </w:pPr>
+      <w:r>
+        <w:rPr>
+          <w:rFonts w:asciiTheme="minorHAnsi" w:hAnsiTheme="minorHAnsi" w:cstheme="minorHAnsi"/>
+          <w:b/>
+          <w:color w:val="000000" w:themeColor="text1"/>
+          <w:sz w:val="28"/>
+        </w:rPr>
+        <w:t xml:space="preserve">Puzzle Reset </w:t>
+      </w:r>
+    </w:p>
+    <w:p>
+      <w:pPr>
+        <w:rPr>
+          <w:rFonts w:asciiTheme="minorHAnsi" w:hAnsiTheme="minorHAnsi" w:cstheme="minorHAnsi"/>
+          <w:b/>
+          <w:color w:val="000000" w:themeColor="text1"/>
+          <w:sz w:val="28"/>
+        </w:rPr>
+      </w:pPr>
+    </w:p>
+    <w:p>
+      <w:pPr>
+        <w:ind w:firstLine="360"/>
+        <w:rPr>
+          <w:rFonts w:asciiTheme="minorHAnsi" w:hAnsiTheme="minorHAnsi" w:cstheme="minorHAnsi"/>
+          <w:color w:val="000000" w:themeColor="text1"/>
+        </w:rPr>
+      </w:pPr>
+      <w:r>
+        <w:rPr>
+          <w:rFonts w:asciiTheme="minorHAnsi" w:hAnsiTheme="minorHAnsi" w:cstheme="minorHAnsi"/>
+          <w:color w:val="000000" w:themeColor="text1"/>
+        </w:rPr>
+        <w:t>The issue with this bug is that, w</w:t>
+      </w:r>
+      <w:r>
+        <w:rPr>
+          <w:rFonts w:asciiTheme="minorHAnsi" w:hAnsiTheme="minorHAnsi" w:cstheme="minorHAnsi"/>
+          <w:color w:val="000000" w:themeColor="text1"/>
+        </w:rPr>
+        <w:t>hen a new puzzle is selected, the current images</w:t>
+      </w:r>
+      <w:r>
+        <w:rPr>
+          <w:rFonts w:asciiTheme="minorHAnsi" w:hAnsiTheme="minorHAnsi" w:cstheme="minorHAnsi"/>
+          <w:color w:val="000000" w:themeColor="text1"/>
+        </w:rPr>
+        <w:t xml:space="preserve"> in the drop-zone boxes stay in place, while the new set of images will appear in the image</w:t>
+      </w:r>
+      <w:r>
+        <w:rPr>
+          <w:rFonts w:asciiTheme="minorHAnsi" w:hAnsiTheme="minorHAnsi" w:cstheme="minorHAnsi"/>
+          <w:color w:val="000000" w:themeColor="text1"/>
+        </w:rPr>
+        <w:t>’s</w:t>
+      </w:r>
+      <w:r>
+        <w:rPr>
+          <w:rFonts w:asciiTheme="minorHAnsi" w:hAnsiTheme="minorHAnsi" w:cstheme="minorHAnsi"/>
+          <w:color w:val="000000" w:themeColor="text1"/>
+        </w:rPr>
+        <w:t xml:space="preserve"> container. </w:t>
+      </w:r>
+      <w:r>
+        <w:rPr>
+          <w:rFonts w:asciiTheme="minorHAnsi" w:hAnsiTheme="minorHAnsi" w:cstheme="minorHAnsi"/>
+          <w:color w:val="000000" w:themeColor="text1"/>
+        </w:rPr>
+        <w:t xml:space="preserve"> </w:t>
+      </w:r>
+      <w:r>
+        <w:rPr>
+          <w:rFonts w:asciiTheme="minorHAnsi" w:hAnsiTheme="minorHAnsi" w:cstheme="minorHAnsi"/>
+          <w:color w:val="000000" w:themeColor="text1"/>
+        </w:rPr>
+        <w:t xml:space="preserve">The images in the drop-zone boxes </w:t>
+      </w:r>
+      <w:r>
+        <w:rPr>
+          <w:rFonts w:asciiTheme="minorHAnsi" w:hAnsiTheme="minorHAnsi" w:cstheme="minorHAnsi"/>
+          <w:color w:val="000000" w:themeColor="text1"/>
+        </w:rPr>
+        <w:t>should disappear off the board</w:t>
+      </w:r>
+      <w:r>
+        <w:rPr>
+          <w:rFonts w:asciiTheme="minorHAnsi" w:hAnsiTheme="minorHAnsi" w:cstheme="minorHAnsi"/>
+          <w:color w:val="000000" w:themeColor="text1"/>
+        </w:rPr>
+        <w:t xml:space="preserve"> when a new puzzle is selected</w:t>
+      </w:r>
+      <w:r>
+        <w:rPr>
+          <w:rFonts w:asciiTheme="minorHAnsi" w:hAnsiTheme="minorHAnsi" w:cstheme="minorHAnsi"/>
+          <w:color w:val="000000" w:themeColor="text1"/>
+        </w:rPr>
+        <w:t xml:space="preserve"> so </w:t>
+      </w:r>
+      <w:r>
+        <w:rPr>
+          <w:rFonts w:asciiTheme="minorHAnsi" w:hAnsiTheme="minorHAnsi" w:cstheme="minorHAnsi"/>
+          <w:color w:val="000000" w:themeColor="text1"/>
+        </w:rPr>
+        <w:t xml:space="preserve">that </w:t>
+      </w:r>
+      <w:r>
+        <w:rPr>
+          <w:rFonts w:asciiTheme="minorHAnsi" w:hAnsiTheme="minorHAnsi" w:cstheme="minorHAnsi"/>
+          <w:color w:val="000000" w:themeColor="text1"/>
+        </w:rPr>
+        <w:t xml:space="preserve">the new game can be played. </w:t>
+      </w:r>
+      <w:r>
+        <w:rPr>
+          <w:rFonts w:asciiTheme="minorHAnsi" w:hAnsiTheme="minorHAnsi" w:cstheme="minorHAnsi"/>
+          <w:color w:val="000000" w:themeColor="text1"/>
+        </w:rPr>
+        <w:t xml:space="preserve"> </w:t>
+      </w:r>
+    </w:p>
+    <w:p>
+      <w:pPr>
+        <w:rPr>
+          <w:rFonts w:asciiTheme="minorHAnsi" w:hAnsiTheme="minorHAnsi" w:cstheme="minorHAnsi"/>
+          <w:color w:val="000000" w:themeColor="text1"/>
+        </w:rPr>
+      </w:pPr>
+    </w:p>
+    <w:p>
+      <w:pPr>
+        <w:ind w:firstLine="360"/>
+        <w:rPr>
+          <w:rFonts w:asciiTheme="minorHAnsi" w:hAnsiTheme="minorHAnsi" w:cstheme="minorHAnsi"/>
+          <w:color w:val="000000" w:themeColor="text1"/>
+        </w:rPr>
+      </w:pPr>
+      <w:r>
+        <w:rPr>
+          <w:rFonts w:asciiTheme="minorHAnsi" w:hAnsiTheme="minorHAnsi" w:cstheme="minorHAnsi"/>
+          <w:color w:val="000000" w:themeColor="text1"/>
+        </w:rPr>
+        <w:t xml:space="preserve">To fix this issue I will </w:t>
+      </w:r>
+      <w:r>
+        <w:rPr>
+          <w:rFonts w:asciiTheme="minorHAnsi" w:hAnsiTheme="minorHAnsi" w:cstheme="minorHAnsi"/>
+          <w:color w:val="000000" w:themeColor="text1"/>
+        </w:rPr>
+        <w:t>have</w:t>
+      </w:r>
+      <w:r>
+        <w:rPr>
+          <w:rFonts w:asciiTheme="minorHAnsi" w:hAnsiTheme="minorHAnsi" w:cstheme="minorHAnsi"/>
+          <w:color w:val="000000" w:themeColor="text1"/>
+        </w:rPr>
+        <w:t xml:space="preserve"> to </w:t>
+      </w:r>
+      <w:r>
+        <w:rPr>
+          <w:rFonts w:asciiTheme="minorHAnsi" w:hAnsiTheme="minorHAnsi" w:cstheme="minorHAnsi"/>
+          <w:color w:val="000000" w:themeColor="text1"/>
+        </w:rPr>
+        <w:t xml:space="preserve">use the </w:t>
+      </w:r>
+      <w:r>
+        <w:rPr>
+          <w:rFonts w:asciiTheme="minorHAnsi" w:hAnsiTheme="minorHAnsi" w:cstheme="minorHAnsi"/>
+          <w:color w:val="000000" w:themeColor="text1"/>
+        </w:rPr>
+        <w:t>‘ParentNode.children’, this property should allow me to have the images reset when the user chooses a new puzzle. The way this property will work is; the ‘ParentNode’</w:t>
+      </w:r>
+      <w:r>
+        <w:rPr>
+          <w:rFonts w:asciiTheme="minorHAnsi" w:hAnsiTheme="minorHAnsi" w:cstheme="minorHAnsi"/>
+          <w:color w:val="000000" w:themeColor="text1"/>
+        </w:rPr>
+        <w:t xml:space="preserve"> </w:t>
+      </w:r>
+      <w:r>
+        <w:rPr>
+          <w:rFonts w:asciiTheme="minorHAnsi" w:hAnsiTheme="minorHAnsi" w:cstheme="minorHAnsi"/>
+          <w:color w:val="000000" w:themeColor="text1"/>
+        </w:rPr>
+        <w:t>(button holder) which contains all the ‘child’ elements (puzzle board) should reset when the parent is called upon.</w:t>
       </w:r>
     </w:p>
     <w:sectPr>
@@ -1619,6 +1619,7 @@
   <w:style w:type="character" w:default="1" w:styleId="DefaultParagraphFont">
     <w:name w:val="Default Paragraph Font"/>
     <w:uiPriority w:val="1"/>
+    <w:semiHidden/>
     <w:unhideWhenUsed/>
   </w:style>
   <w:style w:type="table" w:default="1" w:styleId="TableNormal">

</xml_diff>